<commit_message>
Multiple changes are added, see release note for detail.
</commit_message>
<xml_diff>
--- a/ReleaseNote_RT5514.docx
+++ b/ReleaseNote_RT5514.docx
@@ -20,6 +20,389 @@
           <w:rFonts w:hint="eastAsia"/>
           <w:color w:val="000000" w:themeColor="text1"/>
         </w:rPr>
+        <w:t>0.9</w:t>
+      </w:r>
+    </w:p>
+    <w:p>
+      <w:pPr>
+        <w:rPr>
+          <w:rFonts w:hint="eastAsia"/>
+        </w:rPr>
+      </w:pPr>
+      <w:r>
+        <w:rPr>
+          <w:rFonts w:hint="eastAsia"/>
+        </w:rPr>
+        <w:t>Release date</w:t>
+      </w:r>
+      <w:proofErr w:type="gramStart"/>
+      <w:r>
+        <w:rPr>
+          <w:rFonts w:hint="eastAsia"/>
+        </w:rPr>
+        <w:t>:2019</w:t>
+      </w:r>
+      <w:proofErr w:type="gramEnd"/>
+      <w:r>
+        <w:rPr>
+          <w:rFonts w:hint="eastAsia"/>
+        </w:rPr>
+        <w:t>/3/21</w:t>
+      </w:r>
+    </w:p>
+    <w:p>
+      <w:r>
+        <w:rPr>
+          <w:rFonts w:hint="eastAsia"/>
+        </w:rPr>
+        <w:t>Change:</w:t>
+      </w:r>
+    </w:p>
+    <w:p>
+      <w:pPr>
+        <w:rPr>
+          <w:color w:val="000000" w:themeColor="text1"/>
+        </w:rPr>
+      </w:pPr>
+      <w:r>
+        <w:rPr>
+          <w:color w:val="000000" w:themeColor="text1"/>
+        </w:rPr>
+        <w:t xml:space="preserve">1. Use </w:t>
+      </w:r>
+      <w:proofErr w:type="spellStart"/>
+      <w:r>
+        <w:rPr>
+          <w:color w:val="000000" w:themeColor="text1"/>
+        </w:rPr>
+        <w:t>pm_wakeup_</w:t>
+      </w:r>
+      <w:proofErr w:type="gramStart"/>
+      <w:r>
+        <w:rPr>
+          <w:color w:val="000000" w:themeColor="text1"/>
+        </w:rPr>
+        <w:t>event</w:t>
+      </w:r>
+      <w:proofErr w:type="spellEnd"/>
+      <w:r>
+        <w:rPr>
+          <w:color w:val="000000" w:themeColor="text1"/>
+        </w:rPr>
+        <w:t>(</w:t>
+      </w:r>
+      <w:proofErr w:type="gramEnd"/>
+      <w:r>
+        <w:rPr>
+          <w:color w:val="000000" w:themeColor="text1"/>
+        </w:rPr>
+        <w:t>) to abort suspend during entering suspend mode.</w:t>
+      </w:r>
+    </w:p>
+    <w:p>
+      <w:pPr>
+        <w:rPr>
+          <w:color w:val="000000" w:themeColor="text1"/>
+        </w:rPr>
+      </w:pPr>
+      <w:r>
+        <w:rPr>
+          <w:color w:val="000000" w:themeColor="text1"/>
+        </w:rPr>
+        <w:t xml:space="preserve">2. Remove </w:t>
+      </w:r>
+      <w:proofErr w:type="spellStart"/>
+      <w:r>
+        <w:rPr>
+          <w:color w:val="000000" w:themeColor="text1"/>
+        </w:rPr>
+        <w:t>wake_lock</w:t>
+      </w:r>
+      <w:proofErr w:type="spellEnd"/>
+      <w:r>
+        <w:rPr>
+          <w:color w:val="000000" w:themeColor="text1"/>
+        </w:rPr>
+        <w:t xml:space="preserve"> mechanism</w:t>
+      </w:r>
+    </w:p>
+    <w:p>
+      <w:pPr>
+        <w:rPr>
+          <w:color w:val="000000" w:themeColor="text1"/>
+        </w:rPr>
+      </w:pPr>
+      <w:r>
+        <w:rPr>
+          <w:color w:val="000000" w:themeColor="text1"/>
+        </w:rPr>
+        <w:t>3. Remove useless header file</w:t>
+      </w:r>
+    </w:p>
+    <w:p>
+      <w:pPr>
+        <w:rPr>
+          <w:color w:val="000000" w:themeColor="text1"/>
+        </w:rPr>
+      </w:pPr>
+      <w:r>
+        <w:rPr>
+          <w:color w:val="000000" w:themeColor="text1"/>
+        </w:rPr>
+        <w:t xml:space="preserve">4. Burst copy the whole DSP </w:t>
+      </w:r>
+      <w:proofErr w:type="gramStart"/>
+      <w:r>
+        <w:rPr>
+          <w:color w:val="000000" w:themeColor="text1"/>
+        </w:rPr>
+        <w:t>buffer(</w:t>
+      </w:r>
+      <w:proofErr w:type="gramEnd"/>
+      <w:r>
+        <w:rPr>
+          <w:color w:val="000000" w:themeColor="text1"/>
+        </w:rPr>
+        <w:t>now is 245760B) at first.</w:t>
+      </w:r>
+    </w:p>
+    <w:p>
+      <w:pPr>
+        <w:rPr>
+          <w:color w:val="000000" w:themeColor="text1"/>
+        </w:rPr>
+      </w:pPr>
+      <w:r>
+        <w:rPr>
+          <w:color w:val="000000" w:themeColor="text1"/>
+        </w:rPr>
+        <w:t xml:space="preserve">  Dynamically adjust the delay for the next copy work based on</w:t>
+      </w:r>
+    </w:p>
+    <w:p>
+      <w:pPr>
+        <w:rPr>
+          <w:color w:val="000000" w:themeColor="text1"/>
+        </w:rPr>
+      </w:pPr>
+      <w:r>
+        <w:rPr>
+          <w:color w:val="000000" w:themeColor="text1"/>
+        </w:rPr>
+        <w:t xml:space="preserve">  </w:t>
+      </w:r>
+      <w:proofErr w:type="gramStart"/>
+      <w:r>
+        <w:rPr>
+          <w:color w:val="000000" w:themeColor="text1"/>
+        </w:rPr>
+        <w:t>how</w:t>
+      </w:r>
+      <w:proofErr w:type="gramEnd"/>
+      <w:r>
+        <w:rPr>
+          <w:color w:val="000000" w:themeColor="text1"/>
+        </w:rPr>
+        <w:t xml:space="preserve"> long the data from DSP buffer can fill up the period buffer take.</w:t>
+      </w:r>
+    </w:p>
+    <w:p>
+      <w:pPr>
+        <w:rPr>
+          <w:color w:val="000000" w:themeColor="text1"/>
+        </w:rPr>
+      </w:pPr>
+      <w:r>
+        <w:rPr>
+          <w:color w:val="000000" w:themeColor="text1"/>
+        </w:rPr>
+        <w:t xml:space="preserve">5. Add enable/disable </w:t>
+      </w:r>
+      <w:proofErr w:type="spellStart"/>
+      <w:r>
+        <w:rPr>
+          <w:color w:val="000000" w:themeColor="text1"/>
+        </w:rPr>
+        <w:t>irq</w:t>
+      </w:r>
+      <w:proofErr w:type="spellEnd"/>
+      <w:r>
+        <w:rPr>
+          <w:color w:val="000000" w:themeColor="text1"/>
+        </w:rPr>
+        <w:t xml:space="preserve"> control mechanism</w:t>
+      </w:r>
+    </w:p>
+    <w:p>
+      <w:pPr>
+        <w:rPr>
+          <w:color w:val="000000" w:themeColor="text1"/>
+        </w:rPr>
+      </w:pPr>
+      <w:r>
+        <w:rPr>
+          <w:color w:val="000000" w:themeColor="text1"/>
+        </w:rPr>
+        <w:t xml:space="preserve">  Disable IRQ in ISR.</w:t>
+      </w:r>
+      <w:r>
+        <w:rPr>
+          <w:rFonts w:hint="eastAsia"/>
+          <w:color w:val="000000" w:themeColor="text1"/>
+        </w:rPr>
+        <w:t xml:space="preserve"> </w:t>
+      </w:r>
+      <w:r>
+        <w:rPr>
+          <w:color w:val="000000" w:themeColor="text1"/>
+        </w:rPr>
+        <w:t xml:space="preserve">Only enable IRQ when </w:t>
+      </w:r>
+      <w:proofErr w:type="spellStart"/>
+      <w:r>
+        <w:rPr>
+          <w:color w:val="000000" w:themeColor="text1"/>
+        </w:rPr>
+        <w:t>irq</w:t>
+      </w:r>
+      <w:proofErr w:type="spellEnd"/>
+      <w:r>
+        <w:rPr>
+          <w:color w:val="000000" w:themeColor="text1"/>
+        </w:rPr>
+        <w:t xml:space="preserve"> reset to low.</w:t>
+      </w:r>
+    </w:p>
+    <w:p>
+      <w:pPr>
+        <w:rPr>
+          <w:color w:val="000000" w:themeColor="text1"/>
+        </w:rPr>
+      </w:pPr>
+      <w:r>
+        <w:rPr>
+          <w:color w:val="000000" w:themeColor="text1"/>
+        </w:rPr>
+        <w:t xml:space="preserve">  There are 2 paths. </w:t>
+      </w:r>
+      <w:proofErr w:type="gramStart"/>
+      <w:r>
+        <w:rPr>
+          <w:color w:val="000000" w:themeColor="text1"/>
+        </w:rPr>
+        <w:t>one</w:t>
+      </w:r>
+      <w:proofErr w:type="gramEnd"/>
+      <w:r>
+        <w:rPr>
+          <w:color w:val="000000" w:themeColor="text1"/>
+        </w:rPr>
+        <w:t xml:space="preserve"> is watchdog, one is time-sync and r</w:t>
+      </w:r>
+      <w:bookmarkStart w:id="0" w:name="_GoBack"/>
+      <w:bookmarkEnd w:id="0"/>
+      <w:r>
+        <w:rPr>
+          <w:color w:val="000000" w:themeColor="text1"/>
+        </w:rPr>
+        <w:t>ecording</w:t>
+      </w:r>
+    </w:p>
+    <w:p>
+      <w:pPr>
+        <w:rPr>
+          <w:color w:val="000000" w:themeColor="text1"/>
+        </w:rPr>
+      </w:pPr>
+      <w:r>
+        <w:rPr>
+          <w:color w:val="000000" w:themeColor="text1"/>
+        </w:rPr>
+        <w:t xml:space="preserve">6. Support </w:t>
+      </w:r>
+      <w:proofErr w:type="spellStart"/>
+      <w:r>
+        <w:rPr>
+          <w:color w:val="000000" w:themeColor="text1"/>
+        </w:rPr>
+        <w:t>kcontrol</w:t>
+      </w:r>
+      <w:proofErr w:type="spellEnd"/>
+      <w:r>
+        <w:rPr>
+          <w:color w:val="000000" w:themeColor="text1"/>
+        </w:rPr>
+        <w:t xml:space="preserve"> "Reset </w:t>
+      </w:r>
+      <w:proofErr w:type="spellStart"/>
+      <w:r>
+        <w:rPr>
+          <w:color w:val="000000" w:themeColor="text1"/>
+        </w:rPr>
+        <w:t>Irq</w:t>
+      </w:r>
+      <w:proofErr w:type="spellEnd"/>
+      <w:r>
+        <w:rPr>
+          <w:color w:val="000000" w:themeColor="text1"/>
+        </w:rPr>
+        <w:t>" to reset IRQ to low manually.</w:t>
+      </w:r>
+    </w:p>
+    <w:p>
+      <w:pPr>
+        <w:rPr>
+          <w:rFonts w:hint="eastAsia"/>
+          <w:color w:val="000000" w:themeColor="text1"/>
+        </w:rPr>
+      </w:pPr>
+      <w:r>
+        <w:rPr>
+          <w:color w:val="000000" w:themeColor="text1"/>
+        </w:rPr>
+        <w:t xml:space="preserve">7. </w:t>
+      </w:r>
+      <w:proofErr w:type="gramStart"/>
+      <w:r>
+        <w:rPr>
+          <w:color w:val="000000" w:themeColor="text1"/>
+        </w:rPr>
+        <w:t>code</w:t>
+      </w:r>
+      <w:proofErr w:type="gramEnd"/>
+      <w:r>
+        <w:rPr>
+          <w:color w:val="000000" w:themeColor="text1"/>
+        </w:rPr>
+        <w:t xml:space="preserve"> re-factor about firmware loading</w:t>
+      </w:r>
+    </w:p>
+    <w:p>
+      <w:pPr>
+        <w:rPr>
+          <w:rFonts w:hint="eastAsia"/>
+          <w:color w:val="000000" w:themeColor="text1"/>
+        </w:rPr>
+      </w:pPr>
+    </w:p>
+    <w:p>
+      <w:pPr>
+        <w:rPr>
+          <w:color w:val="000000" w:themeColor="text1"/>
+        </w:rPr>
+      </w:pPr>
+      <w:r>
+        <w:rPr>
+          <w:rFonts w:hint="eastAsia"/>
+          <w:color w:val="000000" w:themeColor="text1"/>
+        </w:rPr>
+        <w:t>Version: 0.</w:t>
+      </w:r>
+      <w:r>
+        <w:rPr>
+          <w:rFonts w:hint="eastAsia"/>
+          <w:color w:val="000000" w:themeColor="text1"/>
+        </w:rPr>
         <w:t>0.8</w:t>
       </w:r>
     </w:p>
@@ -28,7 +411,21 @@
         <w:rPr>
           <w:rFonts w:hint="eastAsia"/>
         </w:rPr>
-        <w:t>Release date:2019/3/14</w:t>
+        <w:t>Release date</w:t>
+      </w:r>
+      <w:proofErr w:type="gramStart"/>
+      <w:r>
+        <w:rPr>
+          <w:rFonts w:hint="eastAsia"/>
+        </w:rPr>
+        <w:t>:2019</w:t>
+      </w:r>
+      <w:proofErr w:type="gramEnd"/>
+      <w:r>
+        <w:rPr>
+          <w:rFonts w:hint="eastAsia"/>
+        </w:rPr>
+        <w:t>/3/14</w:t>
       </w:r>
     </w:p>
     <w:p>
@@ -52,7 +449,21 @@
         <w:rPr>
           <w:rFonts w:hint="eastAsia"/>
         </w:rPr>
-        <w:t>Modify reset sequence due to old reset sequence keeps issue watchdog irq after doing reset</w:t>
+        <w:t xml:space="preserve">Modify reset sequence due to old reset sequence keeps issue watchdog </w:t>
+      </w:r>
+      <w:proofErr w:type="spellStart"/>
+      <w:r>
+        <w:rPr>
+          <w:rFonts w:hint="eastAsia"/>
+        </w:rPr>
+        <w:t>irq</w:t>
+      </w:r>
+      <w:proofErr w:type="spellEnd"/>
+      <w:r>
+        <w:rPr>
+          <w:rFonts w:hint="eastAsia"/>
+        </w:rPr>
+        <w:t xml:space="preserve"> after doing reset</w:t>
       </w:r>
       <w:r>
         <w:t>.</w:t>
@@ -82,12 +493,14 @@
       <w:r>
         <w:t>“</w:t>
       </w:r>
+      <w:proofErr w:type="spellStart"/>
       <w:r>
         <w:rPr>
           <w:rFonts w:hint="eastAsia"/>
         </w:rPr>
         <w:t>Farfield</w:t>
       </w:r>
+      <w:proofErr w:type="spellEnd"/>
       <w:r>
         <w:t>”</w:t>
       </w:r>
@@ -104,10 +517,7 @@
         <w:t xml:space="preserve"> starts from 0x4ffad000 but not 0x4ffaf000.</w:t>
       </w:r>
     </w:p>
-    <w:p>
-      <w:bookmarkStart w:id="0" w:name="_GoBack"/>
-      <w:bookmarkEnd w:id="0"/>
-    </w:p>
+    <w:p/>
     <w:p>
       <w:r>
         <w:rPr>
@@ -125,32 +535,50 @@
       </w:r>
     </w:p>
     <w:p>
-      <w:pPr>
-        <w:pStyle w:val="a3"/>
-        <w:numPr>
-          <w:ilvl w:val="0"/>
-          <w:numId w:val="1"/>
-        </w:numPr>
-        <w:ind w:leftChars="0"/>
-      </w:pPr>
-      <w:r>
-        <w:t>Send an input event to user space when detect OKG.</w:t>
-      </w:r>
-    </w:p>
-    <w:p>
-      <w:pPr>
-        <w:pStyle w:val="a3"/>
-        <w:numPr>
-          <w:ilvl w:val="0"/>
-          <w:numId w:val="1"/>
-        </w:numPr>
-        <w:ind w:leftChars="0"/>
-      </w:pPr>
-      <w:r>
-        <w:rPr>
-          <w:rFonts w:hint="eastAsia"/>
-        </w:rPr>
-        <w:t xml:space="preserve">Fix kcontrol </w:t>
+      <w:r>
+        <w:rPr>
+          <w:rFonts w:hint="eastAsia"/>
+        </w:rPr>
+        <w:t xml:space="preserve">1. </w:t>
+      </w:r>
+      <w:r>
+        <w:t xml:space="preserve">Send an input event to user space when </w:t>
+      </w:r>
+      <w:proofErr w:type="gramStart"/>
+      <w:r>
+        <w:t>detect</w:t>
+      </w:r>
+      <w:proofErr w:type="gramEnd"/>
+      <w:r>
+        <w:t xml:space="preserve"> OKG.</w:t>
+      </w:r>
+    </w:p>
+    <w:p>
+      <w:r>
+        <w:rPr>
+          <w:rFonts w:hint="eastAsia"/>
+        </w:rPr>
+        <w:t xml:space="preserve">2. </w:t>
+      </w:r>
+      <w:r>
+        <w:rPr>
+          <w:rFonts w:hint="eastAsia"/>
+        </w:rPr>
+        <w:t xml:space="preserve">Fix </w:t>
+      </w:r>
+      <w:proofErr w:type="spellStart"/>
+      <w:r>
+        <w:rPr>
+          <w:rFonts w:hint="eastAsia"/>
+        </w:rPr>
+        <w:t>kcontrol</w:t>
+      </w:r>
+      <w:proofErr w:type="spellEnd"/>
+      <w:r>
+        <w:rPr>
+          <w:rFonts w:hint="eastAsia"/>
+        </w:rPr>
+        <w:t xml:space="preserve"> </w:t>
       </w:r>
       <w:r>
         <w:t>“</w:t>
@@ -198,7 +626,15 @@
         <w:ind w:leftChars="0"/>
       </w:pPr>
       <w:r>
-        <w:t>Add time stamp ioctl and feature for loading module dynamically.</w:t>
+        <w:t xml:space="preserve">Add time stamp </w:t>
+      </w:r>
+      <w:proofErr w:type="spellStart"/>
+      <w:r>
+        <w:t>ioctl</w:t>
+      </w:r>
+      <w:proofErr w:type="spellEnd"/>
+      <w:r>
+        <w:t xml:space="preserve"> and feature for loading module dynamically.</w:t>
       </w:r>
     </w:p>
     <w:p/>
@@ -225,12 +661,36 @@
     </w:p>
     <w:p>
       <w:r>
-        <w:t xml:space="preserve">2. Mute dmic while doing time sync. </w:t>
-      </w:r>
-    </w:p>
-    <w:p>
-      <w:r>
-        <w:t>3. Add variable is_spi_ready to check whether spi resume.</w:t>
+        <w:t xml:space="preserve">2. Mute </w:t>
+      </w:r>
+      <w:proofErr w:type="spellStart"/>
+      <w:r>
+        <w:t>dmic</w:t>
+      </w:r>
+      <w:proofErr w:type="spellEnd"/>
+      <w:r>
+        <w:t xml:space="preserve"> while doing time sync. </w:t>
+      </w:r>
+    </w:p>
+    <w:p>
+      <w:r>
+        <w:t xml:space="preserve">3. Add variable </w:t>
+      </w:r>
+      <w:proofErr w:type="spellStart"/>
+      <w:r>
+        <w:t>is_spi_ready</w:t>
+      </w:r>
+      <w:proofErr w:type="spellEnd"/>
+      <w:r>
+        <w:t xml:space="preserve"> to check whether </w:t>
+      </w:r>
+      <w:proofErr w:type="spellStart"/>
+      <w:r>
+        <w:t>spi</w:t>
+      </w:r>
+      <w:proofErr w:type="spellEnd"/>
+      <w:r>
+        <w:t xml:space="preserve"> resume.</w:t>
       </w:r>
     </w:p>
     <w:p/>
@@ -239,6 +699,7 @@
         <w:rPr>
           <w:rFonts w:hint="eastAsia"/>
         </w:rPr>
+        <w:lastRenderedPageBreak/>
         <w:t>Version: 0.0.4</w:t>
       </w:r>
     </w:p>
@@ -290,7 +751,23 @@
         <w:ind w:leftChars="0"/>
       </w:pPr>
       <w:r>
-        <w:t>Remain only one gpio for receiving IRQ instead of two gpio.</w:t>
+        <w:t xml:space="preserve">Remain only one </w:t>
+      </w:r>
+      <w:proofErr w:type="spellStart"/>
+      <w:r>
+        <w:t>gpio</w:t>
+      </w:r>
+      <w:proofErr w:type="spellEnd"/>
+      <w:r>
+        <w:t xml:space="preserve"> for receiving IRQ instead of two </w:t>
+      </w:r>
+      <w:proofErr w:type="spellStart"/>
+      <w:r>
+        <w:t>gpio</w:t>
+      </w:r>
+      <w:proofErr w:type="spellEnd"/>
+      <w:r>
+        <w:t>.</w:t>
       </w:r>
     </w:p>
     <w:p/>
@@ -320,7 +797,15 @@
         <w:ind w:leftChars="0"/>
       </w:pPr>
       <w:r>
-        <w:t>Add watchdog feature and dsp core reset control for watchdog self-test.</w:t>
+        <w:t xml:space="preserve">Add watchdog feature and </w:t>
+      </w:r>
+      <w:proofErr w:type="spellStart"/>
+      <w:r>
+        <w:t>dsp</w:t>
+      </w:r>
+      <w:proofErr w:type="spellEnd"/>
+      <w:r>
+        <w:t xml:space="preserve"> core reset control for watchdog self-test.</w:t>
       </w:r>
     </w:p>
     <w:p>
@@ -333,7 +818,23 @@
         <w:ind w:leftChars="0"/>
       </w:pPr>
       <w:r>
-        <w:t>Add dsp idle mode control and soc time sync control.</w:t>
+        <w:t xml:space="preserve">Add </w:t>
+      </w:r>
+      <w:proofErr w:type="spellStart"/>
+      <w:r>
+        <w:t>dsp</w:t>
+      </w:r>
+      <w:proofErr w:type="spellEnd"/>
+      <w:r>
+        <w:t xml:space="preserve"> idle mode control and </w:t>
+      </w:r>
+      <w:proofErr w:type="spellStart"/>
+      <w:r>
+        <w:t>soc</w:t>
+      </w:r>
+      <w:proofErr w:type="spellEnd"/>
+      <w:r>
+        <w:t xml:space="preserve"> time sync control.</w:t>
       </w:r>
     </w:p>
     <w:p/>
@@ -363,7 +864,6 @@
         <w:ind w:leftChars="0"/>
       </w:pPr>
       <w:r>
-        <w:lastRenderedPageBreak/>
         <w:t>Support time sync tick and system time and get the timestamp</w:t>
       </w:r>
     </w:p>
@@ -375,6 +875,44 @@
     </w:sectPr>
   </w:body>
 </w:document>
+</file>
+
+<file path=word/endnotes.xml><?xml version="1.0" encoding="utf-8"?>
+<w:endnotes xmlns:wpc="http://schemas.microsoft.com/office/word/2010/wordprocessingCanvas" xmlns:mc="http://schemas.openxmlformats.org/markup-compatibility/2006" xmlns:o="urn:schemas-microsoft-com:office:office" xmlns:r="http://schemas.openxmlformats.org/officeDocument/2006/relationships" xmlns:m="http://schemas.openxmlformats.org/officeDocument/2006/math" xmlns:v="urn:schemas-microsoft-com:vml" xmlns:wp14="http://schemas.microsoft.com/office/word/2010/wordprocessingDrawing" xmlns:wp="http://schemas.openxmlformats.org/drawingml/2006/wordprocessingDrawing" xmlns:w10="urn:schemas-microsoft-com:office:word" xmlns:w="http://schemas.openxmlformats.org/wordprocessingml/2006/main" xmlns:w14="http://schemas.microsoft.com/office/word/2010/wordml" xmlns:wpg="http://schemas.microsoft.com/office/word/2010/wordprocessingGroup" xmlns:wpi="http://schemas.microsoft.com/office/word/2010/wordprocessingInk" xmlns:wne="http://schemas.microsoft.com/office/word/2006/wordml" xmlns:wps="http://schemas.microsoft.com/office/word/2010/wordprocessingShape" mc:Ignorable="w14 wp14">
+  <w:endnote w:type="separator" w:id="-1">
+    <w:p>
+      <w:r>
+        <w:separator/>
+      </w:r>
+    </w:p>
+  </w:endnote>
+  <w:endnote w:type="continuationSeparator" w:id="0">
+    <w:p>
+      <w:r>
+        <w:continuationSeparator/>
+      </w:r>
+    </w:p>
+  </w:endnote>
+</w:endnotes>
+</file>
+
+<file path=word/footnotes.xml><?xml version="1.0" encoding="utf-8"?>
+<w:footnotes xmlns:wpc="http://schemas.microsoft.com/office/word/2010/wordprocessingCanvas" xmlns:mc="http://schemas.openxmlformats.org/markup-compatibility/2006" xmlns:o="urn:schemas-microsoft-com:office:office" xmlns:r="http://schemas.openxmlformats.org/officeDocument/2006/relationships" xmlns:m="http://schemas.openxmlformats.org/officeDocument/2006/math" xmlns:v="urn:schemas-microsoft-com:vml" xmlns:wp14="http://schemas.microsoft.com/office/word/2010/wordprocessingDrawing" xmlns:wp="http://schemas.openxmlformats.org/drawingml/2006/wordprocessingDrawing" xmlns:w10="urn:schemas-microsoft-com:office:word" xmlns:w="http://schemas.openxmlformats.org/wordprocessingml/2006/main" xmlns:w14="http://schemas.microsoft.com/office/word/2010/wordml" xmlns:wpg="http://schemas.microsoft.com/office/word/2010/wordprocessingGroup" xmlns:wpi="http://schemas.microsoft.com/office/word/2010/wordprocessingInk" xmlns:wne="http://schemas.microsoft.com/office/word/2006/wordml" xmlns:wps="http://schemas.microsoft.com/office/word/2010/wordprocessingShape" mc:Ignorable="w14 wp14">
+  <w:footnote w:type="separator" w:id="-1">
+    <w:p>
+      <w:r>
+        <w:separator/>
+      </w:r>
+    </w:p>
+  </w:footnote>
+  <w:footnote w:type="continuationSeparator" w:id="0">
+    <w:p>
+      <w:r>
+        <w:continuationSeparator/>
+      </w:r>
+    </w:p>
+  </w:footnote>
+</w:footnotes>
 </file>
 
 <file path=word/numbering.xml><?xml version="1.0" encoding="utf-8"?>
@@ -1407,6 +1945,66 @@
       <w:ind w:leftChars="200" w:left="480"/>
     </w:pPr>
   </w:style>
+  <w:style w:type="paragraph" w:styleId="a4">
+    <w:name w:val="header"/>
+    <w:basedOn w:val="a"/>
+    <w:link w:val="a5"/>
+    <w:uiPriority w:val="99"/>
+    <w:unhideWhenUsed/>
+    <w:rsid w:val="005B3E9E"/>
+    <w:pPr>
+      <w:tabs>
+        <w:tab w:val="center" w:pos="4153"/>
+        <w:tab w:val="right" w:pos="8306"/>
+      </w:tabs>
+      <w:snapToGrid w:val="0"/>
+    </w:pPr>
+    <w:rPr>
+      <w:sz w:val="20"/>
+      <w:szCs w:val="20"/>
+    </w:rPr>
+  </w:style>
+  <w:style w:type="character" w:customStyle="1" w:styleId="a5">
+    <w:name w:val="頁首 字元"/>
+    <w:basedOn w:val="a0"/>
+    <w:link w:val="a4"/>
+    <w:uiPriority w:val="99"/>
+    <w:rsid w:val="005B3E9E"/>
+    <w:rPr>
+      <w:sz w:val="20"/>
+      <w:szCs w:val="20"/>
+    </w:rPr>
+  </w:style>
+  <w:style w:type="paragraph" w:styleId="a6">
+    <w:name w:val="footer"/>
+    <w:basedOn w:val="a"/>
+    <w:link w:val="a7"/>
+    <w:uiPriority w:val="99"/>
+    <w:unhideWhenUsed/>
+    <w:rsid w:val="005B3E9E"/>
+    <w:pPr>
+      <w:tabs>
+        <w:tab w:val="center" w:pos="4153"/>
+        <w:tab w:val="right" w:pos="8306"/>
+      </w:tabs>
+      <w:snapToGrid w:val="0"/>
+    </w:pPr>
+    <w:rPr>
+      <w:sz w:val="20"/>
+      <w:szCs w:val="20"/>
+    </w:rPr>
+  </w:style>
+  <w:style w:type="character" w:customStyle="1" w:styleId="a7">
+    <w:name w:val="頁尾 字元"/>
+    <w:basedOn w:val="a0"/>
+    <w:link w:val="a6"/>
+    <w:uiPriority w:val="99"/>
+    <w:rsid w:val="005B3E9E"/>
+    <w:rPr>
+      <w:sz w:val="20"/>
+      <w:szCs w:val="20"/>
+    </w:rPr>
+  </w:style>
 </w:styles>
 </file>
 
@@ -1606,6 +2204,66 @@
     <w:pPr>
       <w:ind w:leftChars="200" w:left="480"/>
     </w:pPr>
+  </w:style>
+  <w:style w:type="paragraph" w:styleId="a4">
+    <w:name w:val="header"/>
+    <w:basedOn w:val="a"/>
+    <w:link w:val="a5"/>
+    <w:uiPriority w:val="99"/>
+    <w:unhideWhenUsed/>
+    <w:rsid w:val="005B3E9E"/>
+    <w:pPr>
+      <w:tabs>
+        <w:tab w:val="center" w:pos="4153"/>
+        <w:tab w:val="right" w:pos="8306"/>
+      </w:tabs>
+      <w:snapToGrid w:val="0"/>
+    </w:pPr>
+    <w:rPr>
+      <w:sz w:val="20"/>
+      <w:szCs w:val="20"/>
+    </w:rPr>
+  </w:style>
+  <w:style w:type="character" w:customStyle="1" w:styleId="a5">
+    <w:name w:val="頁首 字元"/>
+    <w:basedOn w:val="a0"/>
+    <w:link w:val="a4"/>
+    <w:uiPriority w:val="99"/>
+    <w:rsid w:val="005B3E9E"/>
+    <w:rPr>
+      <w:sz w:val="20"/>
+      <w:szCs w:val="20"/>
+    </w:rPr>
+  </w:style>
+  <w:style w:type="paragraph" w:styleId="a6">
+    <w:name w:val="footer"/>
+    <w:basedOn w:val="a"/>
+    <w:link w:val="a7"/>
+    <w:uiPriority w:val="99"/>
+    <w:unhideWhenUsed/>
+    <w:rsid w:val="005B3E9E"/>
+    <w:pPr>
+      <w:tabs>
+        <w:tab w:val="center" w:pos="4153"/>
+        <w:tab w:val="right" w:pos="8306"/>
+      </w:tabs>
+      <w:snapToGrid w:val="0"/>
+    </w:pPr>
+    <w:rPr>
+      <w:sz w:val="20"/>
+      <w:szCs w:val="20"/>
+    </w:rPr>
+  </w:style>
+  <w:style w:type="character" w:customStyle="1" w:styleId="a7">
+    <w:name w:val="頁尾 字元"/>
+    <w:basedOn w:val="a0"/>
+    <w:link w:val="a6"/>
+    <w:uiPriority w:val="99"/>
+    <w:rsid w:val="005B3E9E"/>
+    <w:rPr>
+      <w:sz w:val="20"/>
+      <w:szCs w:val="20"/>
+    </w:rPr>
   </w:style>
 </w:styles>
 </file>

</xml_diff>

<commit_message>
Remove redundant RECORD_SHIFT in rt5514_schedule_copy work queue.
</commit_message>
<xml_diff>
--- a/ReleaseNote_RT5514.docx
+++ b/ReleaseNote_RT5514.docx
@@ -20,15 +20,10 @@
           <w:rFonts w:hint="eastAsia"/>
           <w:color w:val="000000" w:themeColor="text1"/>
         </w:rPr>
-        <w:t>0.9</w:t>
-      </w:r>
-    </w:p>
-    <w:p>
-      <w:pPr>
-        <w:rPr>
-          <w:rFonts w:hint="eastAsia"/>
-        </w:rPr>
-      </w:pPr>
+        <w:t>0.10</w:t>
+      </w:r>
+    </w:p>
+    <w:p>
       <w:r>
         <w:rPr>
           <w:rFonts w:hint="eastAsia"/>
@@ -47,7 +42,7 @@
         <w:rPr>
           <w:rFonts w:hint="eastAsia"/>
         </w:rPr>
-        <w:t>/3/21</w:t>
+        <w:t>/4/24</w:t>
       </w:r>
     </w:p>
     <w:p>
@@ -61,251 +56,357 @@
     <w:p>
       <w:pPr>
         <w:rPr>
-          <w:color w:val="000000" w:themeColor="text1"/>
-        </w:rPr>
-      </w:pPr>
-      <w:r>
-        <w:rPr>
-          <w:color w:val="000000" w:themeColor="text1"/>
-        </w:rPr>
-        <w:t xml:space="preserve">1. Use </w:t>
-      </w:r>
-      <w:proofErr w:type="spellStart"/>
-      <w:r>
-        <w:rPr>
-          <w:color w:val="000000" w:themeColor="text1"/>
-        </w:rPr>
-        <w:t>pm_wakeup_</w:t>
-      </w:r>
-      <w:proofErr w:type="gramStart"/>
-      <w:r>
-        <w:rPr>
-          <w:color w:val="000000" w:themeColor="text1"/>
-        </w:rPr>
-        <w:t>event</w:t>
-      </w:r>
-      <w:proofErr w:type="spellEnd"/>
-      <w:r>
-        <w:rPr>
-          <w:color w:val="000000" w:themeColor="text1"/>
-        </w:rPr>
-        <w:t>(</w:t>
-      </w:r>
-      <w:proofErr w:type="gramEnd"/>
-      <w:r>
-        <w:rPr>
-          <w:color w:val="000000" w:themeColor="text1"/>
-        </w:rPr>
-        <w:t>) to abort suspend during entering suspend mode.</w:t>
-      </w:r>
-    </w:p>
-    <w:p>
-      <w:pPr>
-        <w:rPr>
-          <w:color w:val="000000" w:themeColor="text1"/>
-        </w:rPr>
-      </w:pPr>
-      <w:r>
-        <w:rPr>
-          <w:color w:val="000000" w:themeColor="text1"/>
-        </w:rPr>
-        <w:t xml:space="preserve">2. Remove </w:t>
-      </w:r>
-      <w:proofErr w:type="spellStart"/>
-      <w:r>
-        <w:rPr>
-          <w:color w:val="000000" w:themeColor="text1"/>
-        </w:rPr>
-        <w:t>wake_lock</w:t>
-      </w:r>
-      <w:proofErr w:type="spellEnd"/>
-      <w:r>
-        <w:rPr>
-          <w:color w:val="000000" w:themeColor="text1"/>
-        </w:rPr>
-        <w:t xml:space="preserve"> mechanism</w:t>
-      </w:r>
-    </w:p>
-    <w:p>
-      <w:pPr>
-        <w:rPr>
-          <w:color w:val="000000" w:themeColor="text1"/>
-        </w:rPr>
-      </w:pPr>
-      <w:r>
-        <w:rPr>
-          <w:color w:val="000000" w:themeColor="text1"/>
-        </w:rPr>
-        <w:t>3. Remove useless header file</w:t>
-      </w:r>
-    </w:p>
-    <w:p>
-      <w:pPr>
-        <w:rPr>
-          <w:color w:val="000000" w:themeColor="text1"/>
-        </w:rPr>
-      </w:pPr>
-      <w:r>
-        <w:rPr>
-          <w:color w:val="000000" w:themeColor="text1"/>
-        </w:rPr>
-        <w:t xml:space="preserve">4. Burst copy the whole DSP </w:t>
-      </w:r>
-      <w:proofErr w:type="gramStart"/>
-      <w:r>
-        <w:rPr>
-          <w:color w:val="000000" w:themeColor="text1"/>
-        </w:rPr>
-        <w:t>buffer(</w:t>
-      </w:r>
-      <w:proofErr w:type="gramEnd"/>
-      <w:r>
-        <w:rPr>
-          <w:color w:val="000000" w:themeColor="text1"/>
-        </w:rPr>
-        <w:t>now is 245760B) at first.</w:t>
-      </w:r>
-    </w:p>
-    <w:p>
-      <w:pPr>
-        <w:rPr>
-          <w:color w:val="000000" w:themeColor="text1"/>
-        </w:rPr>
-      </w:pPr>
-      <w:r>
-        <w:rPr>
-          <w:color w:val="000000" w:themeColor="text1"/>
-        </w:rPr>
-        <w:t xml:space="preserve">  Dynamically adjust the delay for the next copy work based on</w:t>
-      </w:r>
-    </w:p>
-    <w:p>
-      <w:pPr>
-        <w:rPr>
-          <w:color w:val="000000" w:themeColor="text1"/>
-        </w:rPr>
-      </w:pPr>
-      <w:r>
-        <w:rPr>
-          <w:color w:val="000000" w:themeColor="text1"/>
-        </w:rPr>
-        <w:t xml:space="preserve">  </w:t>
-      </w:r>
-      <w:proofErr w:type="gramStart"/>
-      <w:r>
-        <w:rPr>
-          <w:color w:val="000000" w:themeColor="text1"/>
-        </w:rPr>
-        <w:t>how</w:t>
-      </w:r>
-      <w:proofErr w:type="gramEnd"/>
-      <w:r>
-        <w:rPr>
-          <w:color w:val="000000" w:themeColor="text1"/>
-        </w:rPr>
-        <w:t xml:space="preserve"> long the data from DSP buffer can fill up the period buffer take.</w:t>
-      </w:r>
-    </w:p>
-    <w:p>
-      <w:pPr>
-        <w:rPr>
-          <w:color w:val="000000" w:themeColor="text1"/>
-        </w:rPr>
-      </w:pPr>
-      <w:r>
-        <w:rPr>
-          <w:color w:val="000000" w:themeColor="text1"/>
-        </w:rPr>
-        <w:t xml:space="preserve">5. Add enable/disable </w:t>
-      </w:r>
-      <w:proofErr w:type="spellStart"/>
-      <w:r>
-        <w:rPr>
-          <w:color w:val="000000" w:themeColor="text1"/>
-        </w:rPr>
-        <w:t>irq</w:t>
-      </w:r>
-      <w:proofErr w:type="spellEnd"/>
-      <w:r>
-        <w:rPr>
-          <w:color w:val="000000" w:themeColor="text1"/>
-        </w:rPr>
-        <w:t xml:space="preserve"> control mechanism</w:t>
-      </w:r>
-    </w:p>
-    <w:p>
-      <w:pPr>
-        <w:rPr>
-          <w:color w:val="000000" w:themeColor="text1"/>
-        </w:rPr>
-      </w:pPr>
-      <w:r>
-        <w:rPr>
-          <w:color w:val="000000" w:themeColor="text1"/>
-        </w:rPr>
-        <w:t xml:space="preserve">  Disable IRQ in ISR.</w:t>
-      </w:r>
-      <w:r>
-        <w:rPr>
-          <w:rFonts w:hint="eastAsia"/>
-          <w:color w:val="000000" w:themeColor="text1"/>
-        </w:rPr>
-        <w:t xml:space="preserve"> </w:t>
-      </w:r>
-      <w:r>
-        <w:rPr>
-          <w:color w:val="000000" w:themeColor="text1"/>
-        </w:rPr>
-        <w:t xml:space="preserve">Only enable IRQ when </w:t>
-      </w:r>
-      <w:proofErr w:type="spellStart"/>
-      <w:r>
-        <w:rPr>
-          <w:color w:val="000000" w:themeColor="text1"/>
-        </w:rPr>
-        <w:t>irq</w:t>
-      </w:r>
-      <w:proofErr w:type="spellEnd"/>
-      <w:r>
-        <w:rPr>
-          <w:color w:val="000000" w:themeColor="text1"/>
-        </w:rPr>
-        <w:t xml:space="preserve"> reset to low.</w:t>
-      </w:r>
-    </w:p>
-    <w:p>
-      <w:pPr>
-        <w:rPr>
-          <w:color w:val="000000" w:themeColor="text1"/>
-        </w:rPr>
-      </w:pPr>
-      <w:r>
-        <w:rPr>
-          <w:color w:val="000000" w:themeColor="text1"/>
-        </w:rPr>
-        <w:t xml:space="preserve">  There are 2 paths. </w:t>
-      </w:r>
-      <w:proofErr w:type="gramStart"/>
-      <w:r>
-        <w:rPr>
-          <w:color w:val="000000" w:themeColor="text1"/>
-        </w:rPr>
-        <w:t>one</w:t>
-      </w:r>
-      <w:proofErr w:type="gramEnd"/>
-      <w:r>
-        <w:rPr>
-          <w:color w:val="000000" w:themeColor="text1"/>
-        </w:rPr>
-        <w:t xml:space="preserve"> is watchdog, one is time-sync and r</w:t>
-      </w:r>
+          <w:rFonts w:hint="eastAsia"/>
+          <w:color w:val="000000" w:themeColor="text1"/>
+        </w:rPr>
+      </w:pPr>
+      <w:r>
+        <w:rPr>
+          <w:rFonts w:hint="eastAsia"/>
+          <w:color w:val="000000" w:themeColor="text1"/>
+        </w:rPr>
+        <w:t xml:space="preserve">1. Remove redundant </w:t>
+      </w:r>
+      <w:r>
+        <w:rPr>
+          <w:color w:val="000000" w:themeColor="text1"/>
+        </w:rPr>
+        <w:t>“</w:t>
+      </w:r>
+      <w:r>
+        <w:rPr>
+          <w:color w:val="000000" w:themeColor="text1"/>
+        </w:rPr>
+        <w:t>RECORD_SHIFT</w:t>
+      </w:r>
+      <w:r>
+        <w:rPr>
+          <w:color w:val="000000" w:themeColor="text1"/>
+        </w:rPr>
+        <w:t>”</w:t>
+      </w:r>
+      <w:r>
+        <w:rPr>
+          <w:rFonts w:hint="eastAsia"/>
+          <w:color w:val="000000" w:themeColor="text1"/>
+        </w:rPr>
+        <w:t xml:space="preserve"> in </w:t>
+      </w:r>
+      <w:r>
+        <w:rPr>
+          <w:color w:val="000000" w:themeColor="text1"/>
+        </w:rPr>
+        <w:t>rt5514_schedule_copy</w:t>
+      </w:r>
+      <w:r>
+        <w:rPr>
+          <w:rFonts w:hint="eastAsia"/>
+          <w:color w:val="000000" w:themeColor="text1"/>
+        </w:rPr>
+        <w:t xml:space="preserve"> work queue.</w:t>
+      </w:r>
+    </w:p>
+    <w:p>
+      <w:pPr>
+        <w:rPr>
+          <w:rFonts w:hint="eastAsia"/>
+          <w:color w:val="000000" w:themeColor="text1"/>
+        </w:rPr>
+      </w:pPr>
       <w:bookmarkStart w:id="0" w:name="_GoBack"/>
       <w:bookmarkEnd w:id="0"/>
-      <w:r>
-        <w:rPr>
-          <w:color w:val="000000" w:themeColor="text1"/>
-        </w:rPr>
-        <w:t>ecording</w:t>
+    </w:p>
+    <w:p>
+      <w:pPr>
+        <w:rPr>
+          <w:color w:val="000000" w:themeColor="text1"/>
+        </w:rPr>
+      </w:pPr>
+      <w:r>
+        <w:rPr>
+          <w:rFonts w:hint="eastAsia"/>
+          <w:color w:val="000000" w:themeColor="text1"/>
+        </w:rPr>
+        <w:t>Version: 0.</w:t>
+      </w:r>
+      <w:r>
+        <w:rPr>
+          <w:rFonts w:hint="eastAsia"/>
+          <w:color w:val="000000" w:themeColor="text1"/>
+        </w:rPr>
+        <w:t>0.9</w:t>
+      </w:r>
+    </w:p>
+    <w:p>
+      <w:r>
+        <w:rPr>
+          <w:rFonts w:hint="eastAsia"/>
+        </w:rPr>
+        <w:t>Release date</w:t>
+      </w:r>
+      <w:proofErr w:type="gramStart"/>
+      <w:r>
+        <w:rPr>
+          <w:rFonts w:hint="eastAsia"/>
+        </w:rPr>
+        <w:t>:2019</w:t>
+      </w:r>
+      <w:proofErr w:type="gramEnd"/>
+      <w:r>
+        <w:rPr>
+          <w:rFonts w:hint="eastAsia"/>
+        </w:rPr>
+        <w:t>/3/21</w:t>
+      </w:r>
+    </w:p>
+    <w:p>
+      <w:r>
+        <w:rPr>
+          <w:rFonts w:hint="eastAsia"/>
+        </w:rPr>
+        <w:t>Change:</w:t>
+      </w:r>
+    </w:p>
+    <w:p>
+      <w:pPr>
+        <w:rPr>
+          <w:color w:val="000000" w:themeColor="text1"/>
+        </w:rPr>
+      </w:pPr>
+      <w:r>
+        <w:rPr>
+          <w:color w:val="000000" w:themeColor="text1"/>
+        </w:rPr>
+        <w:t xml:space="preserve">1. Use </w:t>
+      </w:r>
+      <w:proofErr w:type="spellStart"/>
+      <w:r>
+        <w:rPr>
+          <w:color w:val="000000" w:themeColor="text1"/>
+        </w:rPr>
+        <w:t>pm_wakeup_</w:t>
+      </w:r>
+      <w:proofErr w:type="gramStart"/>
+      <w:r>
+        <w:rPr>
+          <w:color w:val="000000" w:themeColor="text1"/>
+        </w:rPr>
+        <w:t>event</w:t>
+      </w:r>
+      <w:proofErr w:type="spellEnd"/>
+      <w:r>
+        <w:rPr>
+          <w:color w:val="000000" w:themeColor="text1"/>
+        </w:rPr>
+        <w:t>(</w:t>
+      </w:r>
+      <w:proofErr w:type="gramEnd"/>
+      <w:r>
+        <w:rPr>
+          <w:color w:val="000000" w:themeColor="text1"/>
+        </w:rPr>
+        <w:t>) to abort suspend during entering suspend mode.</w:t>
+      </w:r>
+    </w:p>
+    <w:p>
+      <w:pPr>
+        <w:rPr>
+          <w:color w:val="000000" w:themeColor="text1"/>
+        </w:rPr>
+      </w:pPr>
+      <w:r>
+        <w:rPr>
+          <w:color w:val="000000" w:themeColor="text1"/>
+        </w:rPr>
+        <w:t xml:space="preserve">2. Remove </w:t>
+      </w:r>
+      <w:proofErr w:type="spellStart"/>
+      <w:r>
+        <w:rPr>
+          <w:color w:val="000000" w:themeColor="text1"/>
+        </w:rPr>
+        <w:t>wake_lock</w:t>
+      </w:r>
+      <w:proofErr w:type="spellEnd"/>
+      <w:r>
+        <w:rPr>
+          <w:color w:val="000000" w:themeColor="text1"/>
+        </w:rPr>
+        <w:t xml:space="preserve"> mechanism</w:t>
+      </w:r>
+    </w:p>
+    <w:p>
+      <w:pPr>
+        <w:rPr>
+          <w:color w:val="000000" w:themeColor="text1"/>
+        </w:rPr>
+      </w:pPr>
+      <w:r>
+        <w:rPr>
+          <w:color w:val="000000" w:themeColor="text1"/>
+        </w:rPr>
+        <w:t>3. Remove useless header file</w:t>
+      </w:r>
+    </w:p>
+    <w:p>
+      <w:pPr>
+        <w:rPr>
+          <w:color w:val="000000" w:themeColor="text1"/>
+        </w:rPr>
+      </w:pPr>
+      <w:r>
+        <w:rPr>
+          <w:color w:val="000000" w:themeColor="text1"/>
+        </w:rPr>
+        <w:t xml:space="preserve">4. Burst copy the whole DSP </w:t>
+      </w:r>
+      <w:proofErr w:type="gramStart"/>
+      <w:r>
+        <w:rPr>
+          <w:color w:val="000000" w:themeColor="text1"/>
+        </w:rPr>
+        <w:t>buffer(</w:t>
+      </w:r>
+      <w:proofErr w:type="gramEnd"/>
+      <w:r>
+        <w:rPr>
+          <w:color w:val="000000" w:themeColor="text1"/>
+        </w:rPr>
+        <w:t>now is 245760B) at first.</w:t>
+      </w:r>
+    </w:p>
+    <w:p>
+      <w:pPr>
+        <w:rPr>
+          <w:color w:val="000000" w:themeColor="text1"/>
+        </w:rPr>
+      </w:pPr>
+      <w:r>
+        <w:rPr>
+          <w:color w:val="000000" w:themeColor="text1"/>
+        </w:rPr>
+        <w:t xml:space="preserve">  Dynamically adjust the delay for the next copy work based on</w:t>
+      </w:r>
+    </w:p>
+    <w:p>
+      <w:pPr>
+        <w:rPr>
+          <w:color w:val="000000" w:themeColor="text1"/>
+        </w:rPr>
+      </w:pPr>
+      <w:r>
+        <w:rPr>
+          <w:color w:val="000000" w:themeColor="text1"/>
+        </w:rPr>
+        <w:t xml:space="preserve">  </w:t>
+      </w:r>
+      <w:proofErr w:type="gramStart"/>
+      <w:r>
+        <w:rPr>
+          <w:color w:val="000000" w:themeColor="text1"/>
+        </w:rPr>
+        <w:t>how</w:t>
+      </w:r>
+      <w:proofErr w:type="gramEnd"/>
+      <w:r>
+        <w:rPr>
+          <w:color w:val="000000" w:themeColor="text1"/>
+        </w:rPr>
+        <w:t xml:space="preserve"> long the data from DSP buffer can fill up the period buffer take.</w:t>
+      </w:r>
+    </w:p>
+    <w:p>
+      <w:pPr>
+        <w:rPr>
+          <w:color w:val="000000" w:themeColor="text1"/>
+        </w:rPr>
+      </w:pPr>
+      <w:r>
+        <w:rPr>
+          <w:color w:val="000000" w:themeColor="text1"/>
+        </w:rPr>
+        <w:t xml:space="preserve">5. Add enable/disable </w:t>
+      </w:r>
+      <w:proofErr w:type="spellStart"/>
+      <w:r>
+        <w:rPr>
+          <w:color w:val="000000" w:themeColor="text1"/>
+        </w:rPr>
+        <w:t>irq</w:t>
+      </w:r>
+      <w:proofErr w:type="spellEnd"/>
+      <w:r>
+        <w:rPr>
+          <w:color w:val="000000" w:themeColor="text1"/>
+        </w:rPr>
+        <w:t xml:space="preserve"> control mechanism</w:t>
+      </w:r>
+    </w:p>
+    <w:p>
+      <w:pPr>
+        <w:rPr>
+          <w:color w:val="000000" w:themeColor="text1"/>
+        </w:rPr>
+      </w:pPr>
+      <w:r>
+        <w:rPr>
+          <w:color w:val="000000" w:themeColor="text1"/>
+        </w:rPr>
+        <w:t xml:space="preserve">  Disable IRQ in ISR.</w:t>
+      </w:r>
+      <w:r>
+        <w:rPr>
+          <w:rFonts w:hint="eastAsia"/>
+          <w:color w:val="000000" w:themeColor="text1"/>
+        </w:rPr>
+        <w:t xml:space="preserve"> </w:t>
+      </w:r>
+      <w:r>
+        <w:rPr>
+          <w:color w:val="000000" w:themeColor="text1"/>
+        </w:rPr>
+        <w:t xml:space="preserve">Only enable IRQ when </w:t>
+      </w:r>
+      <w:proofErr w:type="spellStart"/>
+      <w:r>
+        <w:rPr>
+          <w:color w:val="000000" w:themeColor="text1"/>
+        </w:rPr>
+        <w:t>irq</w:t>
+      </w:r>
+      <w:proofErr w:type="spellEnd"/>
+      <w:r>
+        <w:rPr>
+          <w:color w:val="000000" w:themeColor="text1"/>
+        </w:rPr>
+        <w:t xml:space="preserve"> reset to low.</w:t>
+      </w:r>
+    </w:p>
+    <w:p>
+      <w:pPr>
+        <w:rPr>
+          <w:color w:val="000000" w:themeColor="text1"/>
+        </w:rPr>
+      </w:pPr>
+      <w:r>
+        <w:rPr>
+          <w:color w:val="000000" w:themeColor="text1"/>
+        </w:rPr>
+        <w:t xml:space="preserve">  There are 2 paths. </w:t>
+      </w:r>
+      <w:proofErr w:type="gramStart"/>
+      <w:r>
+        <w:rPr>
+          <w:color w:val="000000" w:themeColor="text1"/>
+        </w:rPr>
+        <w:t>one</w:t>
+      </w:r>
+      <w:proofErr w:type="gramEnd"/>
+      <w:r>
+        <w:rPr>
+          <w:color w:val="000000" w:themeColor="text1"/>
+        </w:rPr>
+        <w:t xml:space="preserve"> is watchdog, one is time-sync and recording</w:t>
       </w:r>
     </w:p>
     <w:p>
@@ -352,7 +453,6 @@
     <w:p>
       <w:pPr>
         <w:rPr>
-          <w:rFonts w:hint="eastAsia"/>
           <w:color w:val="000000" w:themeColor="text1"/>
         </w:rPr>
       </w:pPr>
@@ -380,7 +480,6 @@
     <w:p>
       <w:pPr>
         <w:rPr>
-          <w:rFonts w:hint="eastAsia"/>
           <w:color w:val="000000" w:themeColor="text1"/>
         </w:rPr>
       </w:pPr>
@@ -651,6 +750,7 @@
         <w:rPr>
           <w:rFonts w:hint="eastAsia"/>
         </w:rPr>
+        <w:lastRenderedPageBreak/>
         <w:t>Change:</w:t>
       </w:r>
     </w:p>
@@ -699,7 +799,6 @@
         <w:rPr>
           <w:rFonts w:hint="eastAsia"/>
         </w:rPr>
-        <w:lastRenderedPageBreak/>
         <w:t>Version: 0.0.4</w:t>
       </w:r>
     </w:p>

</xml_diff>

<commit_message>
Disable hotword detection during recording.
</commit_message>
<xml_diff>
--- a/ReleaseNote_RT5514.docx
+++ b/ReleaseNote_RT5514.docx
@@ -20,29 +20,15 @@
           <w:rFonts w:hint="eastAsia"/>
           <w:color w:val="000000" w:themeColor="text1"/>
         </w:rPr>
-        <w:t>0.10</w:t>
-      </w:r>
-    </w:p>
-    <w:p>
-      <w:r>
-        <w:rPr>
-          <w:rFonts w:hint="eastAsia"/>
-        </w:rPr>
-        <w:t>Release date</w:t>
-      </w:r>
-      <w:proofErr w:type="gramStart"/>
-      <w:r>
-        <w:rPr>
-          <w:rFonts w:hint="eastAsia"/>
-        </w:rPr>
-        <w:t>:2019</w:t>
-      </w:r>
-      <w:proofErr w:type="gramEnd"/>
-      <w:r>
-        <w:rPr>
-          <w:rFonts w:hint="eastAsia"/>
-        </w:rPr>
-        <w:t>/4/24</w:t>
+        <w:t>0.11</w:t>
+      </w:r>
+    </w:p>
+    <w:p>
+      <w:r>
+        <w:rPr>
+          <w:rFonts w:hint="eastAsia"/>
+        </w:rPr>
+        <w:t>Release date:2019/4/26</w:t>
       </w:r>
     </w:p>
     <w:p>
@@ -56,54 +42,21 @@
     <w:p>
       <w:pPr>
         <w:rPr>
-          <w:rFonts w:hint="eastAsia"/>
-          <w:color w:val="000000" w:themeColor="text1"/>
-        </w:rPr>
-      </w:pPr>
-      <w:r>
-        <w:rPr>
-          <w:rFonts w:hint="eastAsia"/>
-          <w:color w:val="000000" w:themeColor="text1"/>
-        </w:rPr>
-        <w:t xml:space="preserve">1. Remove redundant </w:t>
-      </w:r>
-      <w:r>
-        <w:rPr>
-          <w:color w:val="000000" w:themeColor="text1"/>
-        </w:rPr>
-        <w:t>“</w:t>
-      </w:r>
-      <w:r>
-        <w:rPr>
-          <w:color w:val="000000" w:themeColor="text1"/>
-        </w:rPr>
-        <w:t>RECORD_SHIFT</w:t>
-      </w:r>
-      <w:r>
-        <w:rPr>
-          <w:color w:val="000000" w:themeColor="text1"/>
-        </w:rPr>
-        <w:t>”</w:t>
-      </w:r>
-      <w:r>
-        <w:rPr>
-          <w:rFonts w:hint="eastAsia"/>
-          <w:color w:val="000000" w:themeColor="text1"/>
-        </w:rPr>
-        <w:t xml:space="preserve"> in </w:t>
-      </w:r>
-      <w:r>
-        <w:rPr>
-          <w:color w:val="000000" w:themeColor="text1"/>
-        </w:rPr>
-        <w:t>rt5514_schedule_copy</w:t>
-      </w:r>
-      <w:r>
-        <w:rPr>
-          <w:rFonts w:hint="eastAsia"/>
-          <w:color w:val="000000" w:themeColor="text1"/>
-        </w:rPr>
-        <w:t xml:space="preserve"> work queue.</w:t>
+          <w:color w:val="000000" w:themeColor="text1"/>
+        </w:rPr>
+      </w:pPr>
+      <w:r>
+        <w:rPr>
+          <w:rFonts w:hint="eastAsia"/>
+          <w:color w:val="000000" w:themeColor="text1"/>
+        </w:rPr>
+        <w:t xml:space="preserve">1. </w:t>
+      </w:r>
+      <w:r>
+        <w:rPr>
+          <w:color w:val="000000" w:themeColor="text1"/>
+        </w:rPr>
+        <w:t>Disable hotword detection during recording.</w:t>
       </w:r>
     </w:p>
     <w:p>
@@ -134,6 +87,102 @@
           <w:rFonts w:hint="eastAsia"/>
           <w:color w:val="000000" w:themeColor="text1"/>
         </w:rPr>
+        <w:t>0.10</w:t>
+      </w:r>
+    </w:p>
+    <w:p>
+      <w:r>
+        <w:rPr>
+          <w:rFonts w:hint="eastAsia"/>
+        </w:rPr>
+        <w:t>Release date:2019/4/24</w:t>
+      </w:r>
+    </w:p>
+    <w:p>
+      <w:r>
+        <w:rPr>
+          <w:rFonts w:hint="eastAsia"/>
+        </w:rPr>
+        <w:t>Change:</w:t>
+      </w:r>
+    </w:p>
+    <w:p>
+      <w:pPr>
+        <w:rPr>
+          <w:color w:val="000000" w:themeColor="text1"/>
+        </w:rPr>
+      </w:pPr>
+      <w:r>
+        <w:rPr>
+          <w:rFonts w:hint="eastAsia"/>
+          <w:color w:val="000000" w:themeColor="text1"/>
+        </w:rPr>
+        <w:t xml:space="preserve">1. Remove redundant </w:t>
+      </w:r>
+      <w:r>
+        <w:rPr>
+          <w:color w:val="000000" w:themeColor="text1"/>
+        </w:rPr>
+        <w:t>“</w:t>
+      </w:r>
+      <w:r>
+        <w:rPr>
+          <w:color w:val="000000" w:themeColor="text1"/>
+        </w:rPr>
+        <w:t>RECORD_SHIFT</w:t>
+      </w:r>
+      <w:r>
+        <w:rPr>
+          <w:color w:val="000000" w:themeColor="text1"/>
+        </w:rPr>
+        <w:t>”</w:t>
+      </w:r>
+      <w:r>
+        <w:rPr>
+          <w:rFonts w:hint="eastAsia"/>
+          <w:color w:val="000000" w:themeColor="text1"/>
+        </w:rPr>
+        <w:t xml:space="preserve"> in </w:t>
+      </w:r>
+      <w:r>
+        <w:rPr>
+          <w:color w:val="000000" w:themeColor="text1"/>
+        </w:rPr>
+        <w:t>rt5514_schedule_copy</w:t>
+      </w:r>
+      <w:r>
+        <w:rPr>
+          <w:rFonts w:hint="eastAsia"/>
+          <w:color w:val="000000" w:themeColor="text1"/>
+        </w:rPr>
+        <w:t xml:space="preserve"> work queue.</w:t>
+      </w:r>
+    </w:p>
+    <w:p>
+      <w:pPr>
+        <w:rPr>
+          <w:color w:val="000000" w:themeColor="text1"/>
+        </w:rPr>
+      </w:pPr>
+    </w:p>
+    <w:p>
+      <w:pPr>
+        <w:rPr>
+          <w:color w:val="000000" w:themeColor="text1"/>
+        </w:rPr>
+      </w:pPr>
+      <w:r>
+        <w:rPr>
+          <w:rFonts w:hint="eastAsia"/>
+          <w:color w:val="000000" w:themeColor="text1"/>
+        </w:rPr>
+        <w:t>Version: 0.</w:t>
+      </w:r>
+      <w:r>
+        <w:rPr>
+          <w:rFonts w:hint="eastAsia"/>
+          <w:color w:val="000000" w:themeColor="text1"/>
+        </w:rPr>
         <w:t>0.9</w:t>
       </w:r>
     </w:p>
@@ -142,21 +191,7 @@
         <w:rPr>
           <w:rFonts w:hint="eastAsia"/>
         </w:rPr>
-        <w:t>Release date</w:t>
-      </w:r>
-      <w:proofErr w:type="gramStart"/>
-      <w:r>
-        <w:rPr>
-          <w:rFonts w:hint="eastAsia"/>
-        </w:rPr>
-        <w:t>:2019</w:t>
-      </w:r>
-      <w:proofErr w:type="gramEnd"/>
-      <w:r>
-        <w:rPr>
-          <w:rFonts w:hint="eastAsia"/>
-        </w:rPr>
-        <w:t>/3/21</w:t>
+        <w:t>Release date:2019/3/21</w:t>
       </w:r>
     </w:p>
     <w:p>
@@ -177,62 +212,20 @@
         <w:rPr>
           <w:color w:val="000000" w:themeColor="text1"/>
         </w:rPr>
-        <w:t xml:space="preserve">1. Use </w:t>
-      </w:r>
-      <w:proofErr w:type="spellStart"/>
-      <w:r>
-        <w:rPr>
-          <w:color w:val="000000" w:themeColor="text1"/>
-        </w:rPr>
-        <w:t>pm_wakeup_</w:t>
-      </w:r>
-      <w:proofErr w:type="gramStart"/>
-      <w:r>
-        <w:rPr>
-          <w:color w:val="000000" w:themeColor="text1"/>
-        </w:rPr>
-        <w:t>event</w:t>
-      </w:r>
-      <w:proofErr w:type="spellEnd"/>
-      <w:r>
-        <w:rPr>
-          <w:color w:val="000000" w:themeColor="text1"/>
-        </w:rPr>
-        <w:t>(</w:t>
-      </w:r>
-      <w:proofErr w:type="gramEnd"/>
-      <w:r>
-        <w:rPr>
-          <w:color w:val="000000" w:themeColor="text1"/>
-        </w:rPr>
-        <w:t>) to abort suspend during entering suspend mode.</w:t>
-      </w:r>
-    </w:p>
-    <w:p>
-      <w:pPr>
-        <w:rPr>
-          <w:color w:val="000000" w:themeColor="text1"/>
-        </w:rPr>
-      </w:pPr>
-      <w:r>
-        <w:rPr>
-          <w:color w:val="000000" w:themeColor="text1"/>
-        </w:rPr>
-        <w:t xml:space="preserve">2. Remove </w:t>
-      </w:r>
-      <w:proofErr w:type="spellStart"/>
-      <w:r>
-        <w:rPr>
-          <w:color w:val="000000" w:themeColor="text1"/>
-        </w:rPr>
-        <w:t>wake_lock</w:t>
-      </w:r>
-      <w:proofErr w:type="spellEnd"/>
-      <w:r>
-        <w:rPr>
-          <w:color w:val="000000" w:themeColor="text1"/>
-        </w:rPr>
-        <w:t xml:space="preserve"> mechanism</w:t>
+        <w:t>1. Use pm_wakeup_event() to abort suspend during entering suspend mode.</w:t>
+      </w:r>
+    </w:p>
+    <w:p>
+      <w:pPr>
+        <w:rPr>
+          <w:color w:val="000000" w:themeColor="text1"/>
+        </w:rPr>
+      </w:pPr>
+      <w:r>
+        <w:rPr>
+          <w:color w:val="000000" w:themeColor="text1"/>
+        </w:rPr>
+        <w:t>2. Remove wake_lock mechanism</w:t>
       </w:r>
     </w:p>
     <w:p>
@@ -258,21 +251,7 @@
         <w:rPr>
           <w:color w:val="000000" w:themeColor="text1"/>
         </w:rPr>
-        <w:t xml:space="preserve">4. Burst copy the whole DSP </w:t>
-      </w:r>
-      <w:proofErr w:type="gramStart"/>
-      <w:r>
-        <w:rPr>
-          <w:color w:val="000000" w:themeColor="text1"/>
-        </w:rPr>
-        <w:t>buffer(</w:t>
-      </w:r>
-      <w:proofErr w:type="gramEnd"/>
-      <w:r>
-        <w:rPr>
-          <w:color w:val="000000" w:themeColor="text1"/>
-        </w:rPr>
-        <w:t>now is 245760B) at first.</w:t>
+        <w:t>4. Burst copy the whole DSP buffer(now is 245760B) at first.</w:t>
       </w:r>
     </w:p>
     <w:p>
@@ -298,48 +277,20 @@
         <w:rPr>
           <w:color w:val="000000" w:themeColor="text1"/>
         </w:rPr>
-        <w:t xml:space="preserve">  </w:t>
-      </w:r>
-      <w:proofErr w:type="gramStart"/>
-      <w:r>
-        <w:rPr>
-          <w:color w:val="000000" w:themeColor="text1"/>
-        </w:rPr>
-        <w:t>how</w:t>
-      </w:r>
-      <w:proofErr w:type="gramEnd"/>
-      <w:r>
-        <w:rPr>
-          <w:color w:val="000000" w:themeColor="text1"/>
-        </w:rPr>
-        <w:t xml:space="preserve"> long the data from DSP buffer can fill up the period buffer take.</w:t>
-      </w:r>
-    </w:p>
-    <w:p>
-      <w:pPr>
-        <w:rPr>
-          <w:color w:val="000000" w:themeColor="text1"/>
-        </w:rPr>
-      </w:pPr>
-      <w:r>
-        <w:rPr>
-          <w:color w:val="000000" w:themeColor="text1"/>
-        </w:rPr>
-        <w:t xml:space="preserve">5. Add enable/disable </w:t>
-      </w:r>
-      <w:proofErr w:type="spellStart"/>
-      <w:r>
-        <w:rPr>
-          <w:color w:val="000000" w:themeColor="text1"/>
-        </w:rPr>
-        <w:t>irq</w:t>
-      </w:r>
-      <w:proofErr w:type="spellEnd"/>
-      <w:r>
-        <w:rPr>
-          <w:color w:val="000000" w:themeColor="text1"/>
-        </w:rPr>
-        <w:t xml:space="preserve"> control mechanism</w:t>
+        <w:t xml:space="preserve">  how long the data from DSP buffer can fill up the period buffer take.</w:t>
+      </w:r>
+    </w:p>
+    <w:p>
+      <w:pPr>
+        <w:rPr>
+          <w:color w:val="000000" w:themeColor="text1"/>
+        </w:rPr>
+      </w:pPr>
+      <w:r>
+        <w:rPr>
+          <w:color w:val="000000" w:themeColor="text1"/>
+        </w:rPr>
+        <w:t>5. Add enable/disable irq control mechanism</w:t>
       </w:r>
     </w:p>
     <w:p>
@@ -365,116 +316,46 @@
         <w:rPr>
           <w:color w:val="000000" w:themeColor="text1"/>
         </w:rPr>
-        <w:t xml:space="preserve">Only enable IRQ when </w:t>
-      </w:r>
-      <w:proofErr w:type="spellStart"/>
-      <w:r>
-        <w:rPr>
-          <w:color w:val="000000" w:themeColor="text1"/>
-        </w:rPr>
-        <w:t>irq</w:t>
-      </w:r>
-      <w:proofErr w:type="spellEnd"/>
-      <w:r>
-        <w:rPr>
-          <w:color w:val="000000" w:themeColor="text1"/>
-        </w:rPr>
-        <w:t xml:space="preserve"> reset to low.</w:t>
-      </w:r>
-    </w:p>
-    <w:p>
-      <w:pPr>
-        <w:rPr>
-          <w:color w:val="000000" w:themeColor="text1"/>
-        </w:rPr>
-      </w:pPr>
-      <w:r>
-        <w:rPr>
-          <w:color w:val="000000" w:themeColor="text1"/>
-        </w:rPr>
-        <w:t xml:space="preserve">  There are 2 paths. </w:t>
-      </w:r>
-      <w:proofErr w:type="gramStart"/>
-      <w:r>
-        <w:rPr>
-          <w:color w:val="000000" w:themeColor="text1"/>
-        </w:rPr>
-        <w:t>one</w:t>
-      </w:r>
-      <w:proofErr w:type="gramEnd"/>
-      <w:r>
-        <w:rPr>
-          <w:color w:val="000000" w:themeColor="text1"/>
-        </w:rPr>
-        <w:t xml:space="preserve"> is watchdog, one is time-sync and recording</w:t>
-      </w:r>
-    </w:p>
-    <w:p>
-      <w:pPr>
-        <w:rPr>
-          <w:color w:val="000000" w:themeColor="text1"/>
-        </w:rPr>
-      </w:pPr>
-      <w:r>
-        <w:rPr>
-          <w:color w:val="000000" w:themeColor="text1"/>
-        </w:rPr>
-        <w:t xml:space="preserve">6. Support </w:t>
-      </w:r>
-      <w:proofErr w:type="spellStart"/>
-      <w:r>
-        <w:rPr>
-          <w:color w:val="000000" w:themeColor="text1"/>
-        </w:rPr>
-        <w:t>kcontrol</w:t>
-      </w:r>
-      <w:proofErr w:type="spellEnd"/>
-      <w:r>
-        <w:rPr>
-          <w:color w:val="000000" w:themeColor="text1"/>
-        </w:rPr>
-        <w:t xml:space="preserve"> "Reset </w:t>
-      </w:r>
-      <w:proofErr w:type="spellStart"/>
-      <w:r>
-        <w:rPr>
-          <w:color w:val="000000" w:themeColor="text1"/>
-        </w:rPr>
-        <w:t>Irq</w:t>
-      </w:r>
-      <w:proofErr w:type="spellEnd"/>
-      <w:r>
-        <w:rPr>
-          <w:color w:val="000000" w:themeColor="text1"/>
-        </w:rPr>
-        <w:t>" to reset IRQ to low manually.</w:t>
-      </w:r>
-    </w:p>
-    <w:p>
-      <w:pPr>
-        <w:rPr>
-          <w:color w:val="000000" w:themeColor="text1"/>
-        </w:rPr>
-      </w:pPr>
-      <w:r>
-        <w:rPr>
-          <w:color w:val="000000" w:themeColor="text1"/>
-        </w:rPr>
-        <w:t xml:space="preserve">7. </w:t>
-      </w:r>
-      <w:proofErr w:type="gramStart"/>
-      <w:r>
-        <w:rPr>
-          <w:color w:val="000000" w:themeColor="text1"/>
-        </w:rPr>
-        <w:t>code</w:t>
-      </w:r>
-      <w:proofErr w:type="gramEnd"/>
-      <w:r>
-        <w:rPr>
-          <w:color w:val="000000" w:themeColor="text1"/>
-        </w:rPr>
-        <w:t xml:space="preserve"> re-factor about firmware loading</w:t>
+        <w:t>Only enable IRQ when irq reset to low.</w:t>
+      </w:r>
+    </w:p>
+    <w:p>
+      <w:pPr>
+        <w:rPr>
+          <w:color w:val="000000" w:themeColor="text1"/>
+        </w:rPr>
+      </w:pPr>
+      <w:r>
+        <w:rPr>
+          <w:color w:val="000000" w:themeColor="text1"/>
+        </w:rPr>
+        <w:t xml:space="preserve">  There are 2 paths. one is watchdog, one is time-sync and recording</w:t>
+      </w:r>
+    </w:p>
+    <w:p>
+      <w:pPr>
+        <w:rPr>
+          <w:color w:val="000000" w:themeColor="text1"/>
+        </w:rPr>
+      </w:pPr>
+      <w:r>
+        <w:rPr>
+          <w:color w:val="000000" w:themeColor="text1"/>
+        </w:rPr>
+        <w:t>6. Support kcontrol "Reset Irq" to reset IRQ to low manually.</w:t>
+      </w:r>
+    </w:p>
+    <w:p>
+      <w:pPr>
+        <w:rPr>
+          <w:color w:val="000000" w:themeColor="text1"/>
+        </w:rPr>
+      </w:pPr>
+      <w:r>
+        <w:rPr>
+          <w:color w:val="000000" w:themeColor="text1"/>
+        </w:rPr>
+        <w:t>7. code re-factor about firmware loading</w:t>
       </w:r>
     </w:p>
     <w:p>
@@ -510,21 +391,7 @@
         <w:rPr>
           <w:rFonts w:hint="eastAsia"/>
         </w:rPr>
-        <w:t>Release date</w:t>
-      </w:r>
-      <w:proofErr w:type="gramStart"/>
-      <w:r>
-        <w:rPr>
-          <w:rFonts w:hint="eastAsia"/>
-        </w:rPr>
-        <w:t>:2019</w:t>
-      </w:r>
-      <w:proofErr w:type="gramEnd"/>
-      <w:r>
-        <w:rPr>
-          <w:rFonts w:hint="eastAsia"/>
-        </w:rPr>
-        <w:t>/3/14</w:t>
+        <w:t>Release date:2019/3/14</w:t>
       </w:r>
     </w:p>
     <w:p>
@@ -548,21 +415,7 @@
         <w:rPr>
           <w:rFonts w:hint="eastAsia"/>
         </w:rPr>
-        <w:t xml:space="preserve">Modify reset sequence due to old reset sequence keeps issue watchdog </w:t>
-      </w:r>
-      <w:proofErr w:type="spellStart"/>
-      <w:r>
-        <w:rPr>
-          <w:rFonts w:hint="eastAsia"/>
-        </w:rPr>
-        <w:t>irq</w:t>
-      </w:r>
-      <w:proofErr w:type="spellEnd"/>
-      <w:r>
-        <w:rPr>
-          <w:rFonts w:hint="eastAsia"/>
-        </w:rPr>
-        <w:t xml:space="preserve"> after doing reset</w:t>
+        <w:t>Modify reset sequence due to old reset sequence keeps issue watchdog irq after doing reset</w:t>
       </w:r>
       <w:r>
         <w:t>.</w:t>
@@ -592,14 +445,12 @@
       <w:r>
         <w:t>“</w:t>
       </w:r>
-      <w:proofErr w:type="spellStart"/>
       <w:r>
         <w:rPr>
           <w:rFonts w:hint="eastAsia"/>
         </w:rPr>
         <w:t>Farfield</w:t>
       </w:r>
-      <w:proofErr w:type="spellEnd"/>
       <w:r>
         <w:t>”</w:t>
       </w:r>
@@ -641,15 +492,7 @@
         <w:t xml:space="preserve">1. </w:t>
       </w:r>
       <w:r>
-        <w:t xml:space="preserve">Send an input event to user space when </w:t>
-      </w:r>
-      <w:proofErr w:type="gramStart"/>
-      <w:r>
-        <w:t>detect</w:t>
-      </w:r>
-      <w:proofErr w:type="gramEnd"/>
-      <w:r>
-        <w:t xml:space="preserve"> OKG.</w:t>
+        <w:t>Send an input event to user space when detect OKG.</w:t>
       </w:r>
     </w:p>
     <w:p>
@@ -663,21 +506,7 @@
         <w:rPr>
           <w:rFonts w:hint="eastAsia"/>
         </w:rPr>
-        <w:t xml:space="preserve">Fix </w:t>
-      </w:r>
-      <w:proofErr w:type="spellStart"/>
-      <w:r>
-        <w:rPr>
-          <w:rFonts w:hint="eastAsia"/>
-        </w:rPr>
-        <w:t>kcontrol</w:t>
-      </w:r>
-      <w:proofErr w:type="spellEnd"/>
-      <w:r>
-        <w:rPr>
-          <w:rFonts w:hint="eastAsia"/>
-        </w:rPr>
-        <w:t xml:space="preserve"> </w:t>
+        <w:t xml:space="preserve">Fix kcontrol </w:t>
       </w:r>
       <w:r>
         <w:t>“</w:t>
@@ -704,6 +533,7 @@
         <w:rPr>
           <w:rFonts w:hint="eastAsia"/>
         </w:rPr>
+        <w:lastRenderedPageBreak/>
         <w:t>Version: 0.0.6</w:t>
       </w:r>
     </w:p>
@@ -725,15 +555,7 @@
         <w:ind w:leftChars="0"/>
       </w:pPr>
       <w:r>
-        <w:t xml:space="preserve">Add time stamp </w:t>
-      </w:r>
-      <w:proofErr w:type="spellStart"/>
-      <w:r>
-        <w:t>ioctl</w:t>
-      </w:r>
-      <w:proofErr w:type="spellEnd"/>
-      <w:r>
-        <w:t xml:space="preserve"> and feature for loading module dynamically.</w:t>
+        <w:t>Add time stamp ioctl and feature for loading module dynamically.</w:t>
       </w:r>
     </w:p>
     <w:p/>
@@ -750,7 +572,6 @@
         <w:rPr>
           <w:rFonts w:hint="eastAsia"/>
         </w:rPr>
-        <w:lastRenderedPageBreak/>
         <w:t>Change:</w:t>
       </w:r>
     </w:p>
@@ -761,36 +582,12 @@
     </w:p>
     <w:p>
       <w:r>
-        <w:t xml:space="preserve">2. Mute </w:t>
-      </w:r>
-      <w:proofErr w:type="spellStart"/>
-      <w:r>
-        <w:t>dmic</w:t>
-      </w:r>
-      <w:proofErr w:type="spellEnd"/>
-      <w:r>
-        <w:t xml:space="preserve"> while doing time sync. </w:t>
-      </w:r>
-    </w:p>
-    <w:p>
-      <w:r>
-        <w:t xml:space="preserve">3. Add variable </w:t>
-      </w:r>
-      <w:proofErr w:type="spellStart"/>
-      <w:r>
-        <w:t>is_spi_ready</w:t>
-      </w:r>
-      <w:proofErr w:type="spellEnd"/>
-      <w:r>
-        <w:t xml:space="preserve"> to check whether </w:t>
-      </w:r>
-      <w:proofErr w:type="spellStart"/>
-      <w:r>
-        <w:t>spi</w:t>
-      </w:r>
-      <w:proofErr w:type="spellEnd"/>
-      <w:r>
-        <w:t xml:space="preserve"> resume.</w:t>
+        <w:t xml:space="preserve">2. Mute dmic while doing time sync. </w:t>
+      </w:r>
+    </w:p>
+    <w:p>
+      <w:r>
+        <w:t>3. Add variable is_spi_ready to check whether spi resume.</w:t>
       </w:r>
     </w:p>
     <w:p/>
@@ -850,23 +647,7 @@
         <w:ind w:leftChars="0"/>
       </w:pPr>
       <w:r>
-        <w:t xml:space="preserve">Remain only one </w:t>
-      </w:r>
-      <w:proofErr w:type="spellStart"/>
-      <w:r>
-        <w:t>gpio</w:t>
-      </w:r>
-      <w:proofErr w:type="spellEnd"/>
-      <w:r>
-        <w:t xml:space="preserve"> for receiving IRQ instead of two </w:t>
-      </w:r>
-      <w:proofErr w:type="spellStart"/>
-      <w:r>
-        <w:t>gpio</w:t>
-      </w:r>
-      <w:proofErr w:type="spellEnd"/>
-      <w:r>
-        <w:t>.</w:t>
+        <w:t>Remain only one gpio for receiving IRQ instead of two gpio.</w:t>
       </w:r>
     </w:p>
     <w:p/>
@@ -896,15 +677,7 @@
         <w:ind w:leftChars="0"/>
       </w:pPr>
       <w:r>
-        <w:t xml:space="preserve">Add watchdog feature and </w:t>
-      </w:r>
-      <w:proofErr w:type="spellStart"/>
-      <w:r>
-        <w:t>dsp</w:t>
-      </w:r>
-      <w:proofErr w:type="spellEnd"/>
-      <w:r>
-        <w:t xml:space="preserve"> core reset control for watchdog self-test.</w:t>
+        <w:t>Add watchdog feature and dsp core reset control for watchdog self-test.</w:t>
       </w:r>
     </w:p>
     <w:p>
@@ -917,23 +690,7 @@
         <w:ind w:leftChars="0"/>
       </w:pPr>
       <w:r>
-        <w:t xml:space="preserve">Add </w:t>
-      </w:r>
-      <w:proofErr w:type="spellStart"/>
-      <w:r>
-        <w:t>dsp</w:t>
-      </w:r>
-      <w:proofErr w:type="spellEnd"/>
-      <w:r>
-        <w:t xml:space="preserve"> idle mode control and </w:t>
-      </w:r>
-      <w:proofErr w:type="spellStart"/>
-      <w:r>
-        <w:t>soc</w:t>
-      </w:r>
-      <w:proofErr w:type="spellEnd"/>
-      <w:r>
-        <w:t xml:space="preserve"> time sync control.</w:t>
+        <w:t>Add dsp idle mode control and soc time sync control.</w:t>
       </w:r>
     </w:p>
     <w:p/>

</xml_diff>

<commit_message>
Releasenote update for v12
</commit_message>
<xml_diff>
--- a/ReleaseNote_RT5514.docx
+++ b/ReleaseNote_RT5514.docx
@@ -20,15 +20,15 @@
           <w:rFonts w:hint="eastAsia"/>
           <w:color w:val="000000" w:themeColor="text1"/>
         </w:rPr>
-        <w:t>0.11</w:t>
-      </w:r>
-    </w:p>
-    <w:p>
-      <w:r>
-        <w:rPr>
-          <w:rFonts w:hint="eastAsia"/>
-        </w:rPr>
-        <w:t>Release date:2019/4/26</w:t>
+        <w:t>0.12</w:t>
+      </w:r>
+    </w:p>
+    <w:p>
+      <w:r>
+        <w:rPr>
+          <w:rFonts w:hint="eastAsia"/>
+        </w:rPr>
+        <w:t>Release date:2019/5/23</w:t>
       </w:r>
     </w:p>
     <w:p>
@@ -42,6 +42,7 @@
     <w:p>
       <w:pPr>
         <w:rPr>
+          <w:rFonts w:hint="eastAsia"/>
           <w:color w:val="000000" w:themeColor="text1"/>
         </w:rPr>
       </w:pPr>
@@ -54,20 +55,91 @@
       </w:r>
       <w:r>
         <w:rPr>
-          <w:color w:val="000000" w:themeColor="text1"/>
-        </w:rPr>
-        <w:t>Disable hotword detection during recording.</w:t>
-      </w:r>
-    </w:p>
-    <w:p>
-      <w:pPr>
-        <w:rPr>
-          <w:rFonts w:hint="eastAsia"/>
-          <w:color w:val="000000" w:themeColor="text1"/>
-        </w:rPr>
-      </w:pPr>
+          <w:rFonts w:hint="eastAsia"/>
+          <w:color w:val="000000" w:themeColor="text1"/>
+        </w:rPr>
+        <w:t>Add boost control for both hardware and software path</w:t>
+      </w:r>
+      <w:r>
+        <w:rPr>
+          <w:color w:val="000000" w:themeColor="text1"/>
+        </w:rPr>
+        <w:t>.</w:t>
+      </w:r>
       <w:bookmarkStart w:id="0" w:name="_GoBack"/>
       <w:bookmarkEnd w:id="0"/>
+    </w:p>
+    <w:p>
+      <w:pPr>
+        <w:rPr>
+          <w:rFonts w:hint="eastAsia"/>
+          <w:color w:val="000000" w:themeColor="text1"/>
+        </w:rPr>
+      </w:pPr>
+    </w:p>
+    <w:p>
+      <w:pPr>
+        <w:rPr>
+          <w:color w:val="000000" w:themeColor="text1"/>
+        </w:rPr>
+      </w:pPr>
+      <w:r>
+        <w:rPr>
+          <w:rFonts w:hint="eastAsia"/>
+          <w:color w:val="000000" w:themeColor="text1"/>
+        </w:rPr>
+        <w:t>Version: 0.</w:t>
+      </w:r>
+      <w:r>
+        <w:rPr>
+          <w:rFonts w:hint="eastAsia"/>
+          <w:color w:val="000000" w:themeColor="text1"/>
+        </w:rPr>
+        <w:t>0.11</w:t>
+      </w:r>
+    </w:p>
+    <w:p>
+      <w:r>
+        <w:rPr>
+          <w:rFonts w:hint="eastAsia"/>
+        </w:rPr>
+        <w:t>Release date:2019/4/26</w:t>
+      </w:r>
+    </w:p>
+    <w:p>
+      <w:r>
+        <w:rPr>
+          <w:rFonts w:hint="eastAsia"/>
+        </w:rPr>
+        <w:t>Change:</w:t>
+      </w:r>
+    </w:p>
+    <w:p>
+      <w:pPr>
+        <w:rPr>
+          <w:color w:val="000000" w:themeColor="text1"/>
+        </w:rPr>
+      </w:pPr>
+      <w:r>
+        <w:rPr>
+          <w:rFonts w:hint="eastAsia"/>
+          <w:color w:val="000000" w:themeColor="text1"/>
+        </w:rPr>
+        <w:t xml:space="preserve">1. </w:t>
+      </w:r>
+      <w:r>
+        <w:rPr>
+          <w:color w:val="000000" w:themeColor="text1"/>
+        </w:rPr>
+        <w:t>Disable hotword detection during recording.</w:t>
+      </w:r>
+    </w:p>
+    <w:p>
+      <w:pPr>
+        <w:rPr>
+          <w:color w:val="000000" w:themeColor="text1"/>
+        </w:rPr>
+      </w:pPr>
     </w:p>
     <w:p>
       <w:pPr>
@@ -473,6 +545,7 @@
         <w:rPr>
           <w:rFonts w:hint="eastAsia"/>
         </w:rPr>
+        <w:lastRenderedPageBreak/>
         <w:t>Version: 0.0.7</w:t>
       </w:r>
     </w:p>
@@ -533,7 +606,6 @@
         <w:rPr>
           <w:rFonts w:hint="eastAsia"/>
         </w:rPr>
-        <w:lastRenderedPageBreak/>
         <w:t>Version: 0.0.6</w:t>
       </w:r>
     </w:p>

</xml_diff>

<commit_message>
New hotword model is merged.
</commit_message>
<xml_diff>
--- a/ReleaseNote_RT5514.docx
+++ b/ReleaseNote_RT5514.docx
@@ -10,69 +10,104 @@
       </w:pPr>
       <w:r>
         <w:rPr>
-          <w:rFonts w:hint="eastAsia"/>
-          <w:color w:val="000000" w:themeColor="text1"/>
-        </w:rPr>
-        <w:t>Version: 0.</w:t>
-      </w:r>
-      <w:r>
-        <w:rPr>
-          <w:rFonts w:hint="eastAsia"/>
-          <w:color w:val="000000" w:themeColor="text1"/>
-        </w:rPr>
-        <w:t>0.12</w:t>
-      </w:r>
-    </w:p>
-    <w:p>
-      <w:r>
-        <w:rPr>
-          <w:rFonts w:hint="eastAsia"/>
-        </w:rPr>
-        <w:t>Release date:2019/5/23</w:t>
-      </w:r>
-    </w:p>
-    <w:p>
-      <w:r>
-        <w:rPr>
-          <w:rFonts w:hint="eastAsia"/>
-        </w:rPr>
+          <w:color w:val="000000" w:themeColor="text1"/>
+        </w:rPr>
+        <w:t>Version: 0.0.13</w:t>
+      </w:r>
+    </w:p>
+    <w:p>
+      <w:r>
+        <w:t>Release date:2019/5/24</w:t>
+      </w:r>
+    </w:p>
+    <w:p>
+      <w:r>
         <w:t>Change:</w:t>
       </w:r>
     </w:p>
     <w:p>
       <w:pPr>
         <w:rPr>
-          <w:rFonts w:hint="eastAsia"/>
-          <w:color w:val="000000" w:themeColor="text1"/>
-        </w:rPr>
-      </w:pPr>
-      <w:r>
-        <w:rPr>
-          <w:rFonts w:hint="eastAsia"/>
-          <w:color w:val="000000" w:themeColor="text1"/>
-        </w:rPr>
-        <w:t xml:space="preserve">1. </w:t>
-      </w:r>
-      <w:r>
-        <w:rPr>
-          <w:rFonts w:hint="eastAsia"/>
-          <w:color w:val="000000" w:themeColor="text1"/>
-        </w:rPr>
-        <w:t>Add boost control for both hardware and software path</w:t>
-      </w:r>
-      <w:r>
-        <w:rPr>
-          <w:color w:val="000000" w:themeColor="text1"/>
-        </w:rPr>
-        <w:t>.</w:t>
-      </w:r>
+          <w:color w:val="000000" w:themeColor="text1"/>
+        </w:rPr>
+      </w:pPr>
+      <w:r>
+        <w:rPr>
+          <w:color w:val="000000" w:themeColor="text1"/>
+        </w:rPr>
+        <w:t>1. New hotword model is merged.</w:t>
+      </w:r>
+    </w:p>
+    <w:p>
+      <w:pPr>
+        <w:rPr>
+          <w:rFonts w:hint="eastAsia"/>
+          <w:color w:val="000000" w:themeColor="text1"/>
+        </w:rPr>
+      </w:pPr>
       <w:bookmarkStart w:id="0" w:name="_GoBack"/>
       <w:bookmarkEnd w:id="0"/>
     </w:p>
     <w:p>
       <w:pPr>
         <w:rPr>
-          <w:rFonts w:hint="eastAsia"/>
+          <w:color w:val="000000" w:themeColor="text1"/>
+        </w:rPr>
+      </w:pPr>
+      <w:r>
+        <w:rPr>
+          <w:rFonts w:hint="eastAsia"/>
+          <w:color w:val="000000" w:themeColor="text1"/>
+        </w:rPr>
+        <w:t>Version: 0.</w:t>
+      </w:r>
+      <w:r>
+        <w:rPr>
+          <w:rFonts w:hint="eastAsia"/>
+          <w:color w:val="000000" w:themeColor="text1"/>
+        </w:rPr>
+        <w:t>0.12</w:t>
+      </w:r>
+    </w:p>
+    <w:p>
+      <w:r>
+        <w:rPr>
+          <w:rFonts w:hint="eastAsia"/>
+        </w:rPr>
+        <w:t>Release date:2019/5/23</w:t>
+      </w:r>
+    </w:p>
+    <w:p>
+      <w:r>
+        <w:rPr>
+          <w:rFonts w:hint="eastAsia"/>
+        </w:rPr>
+        <w:t>Change:</w:t>
+      </w:r>
+    </w:p>
+    <w:p>
+      <w:pPr>
+        <w:rPr>
+          <w:color w:val="000000" w:themeColor="text1"/>
+        </w:rPr>
+      </w:pPr>
+      <w:r>
+        <w:rPr>
+          <w:rFonts w:hint="eastAsia"/>
+          <w:color w:val="000000" w:themeColor="text1"/>
+        </w:rPr>
+        <w:t>1. Add boost control for both hardware and software path</w:t>
+      </w:r>
+      <w:r>
+        <w:rPr>
+          <w:color w:val="000000" w:themeColor="text1"/>
+        </w:rPr>
+        <w:t>.</w:t>
+      </w:r>
+    </w:p>
+    <w:p>
+      <w:pPr>
+        <w:rPr>
           <w:color w:val="000000" w:themeColor="text1"/>
         </w:rPr>
       </w:pPr>
@@ -487,6 +522,7 @@
         <w:rPr>
           <w:rFonts w:hint="eastAsia"/>
         </w:rPr>
+        <w:lastRenderedPageBreak/>
         <w:t>Modify reset sequence due to old reset sequence keeps issue watchdog irq after doing reset</w:t>
       </w:r>
       <w:r>
@@ -545,7 +581,6 @@
         <w:rPr>
           <w:rFonts w:hint="eastAsia"/>
         </w:rPr>
-        <w:lastRenderedPageBreak/>
         <w:t>Version: 0.0.7</w:t>
       </w:r>
     </w:p>

</xml_diff>

<commit_message>
Add mute control for DSP when speaker is muted.
</commit_message>
<xml_diff>
--- a/ReleaseNote_RT5514.docx
+++ b/ReleaseNote_RT5514.docx
@@ -12,12 +12,34 @@
         <w:rPr>
           <w:color w:val="000000" w:themeColor="text1"/>
         </w:rPr>
-        <w:t>Version: 0.0.13</w:t>
-      </w:r>
-    </w:p>
-    <w:p>
-      <w:r>
-        <w:t>Release date:2019/5/24</w:t>
+        <w:t>Version: 0.0.1</w:t>
+      </w:r>
+      <w:r>
+        <w:rPr>
+          <w:rFonts w:hint="eastAsia"/>
+          <w:color w:val="000000" w:themeColor="text1"/>
+        </w:rPr>
+        <w:t>5</w:t>
+      </w:r>
+    </w:p>
+    <w:p>
+      <w:r>
+        <w:t>Release date:2019/</w:t>
+      </w:r>
+      <w:r>
+        <w:rPr>
+          <w:rFonts w:hint="eastAsia"/>
+        </w:rPr>
+        <w:t>7</w:t>
+      </w:r>
+      <w:r>
+        <w:t>/</w:t>
+      </w:r>
+      <w:r>
+        <w:rPr>
+          <w:rFonts w:hint="eastAsia"/>
+        </w:rPr>
+        <w:t>25</w:t>
       </w:r>
     </w:p>
     <w:p>
@@ -35,18 +57,160 @@
         <w:rPr>
           <w:color w:val="000000" w:themeColor="text1"/>
         </w:rPr>
-        <w:t>1. New hotword model is merged.</w:t>
-      </w:r>
-    </w:p>
-    <w:p>
-      <w:pPr>
-        <w:rPr>
-          <w:rFonts w:hint="eastAsia"/>
-          <w:color w:val="000000" w:themeColor="text1"/>
-        </w:rPr>
-      </w:pPr>
+        <w:t>1.</w:t>
+      </w:r>
+      <w:r>
+        <w:rPr>
+          <w:rFonts w:hint="eastAsia"/>
+          <w:color w:val="000000" w:themeColor="text1"/>
+        </w:rPr>
+        <w:t xml:space="preserve"> </w:t>
+      </w:r>
+      <w:r>
+        <w:rPr>
+          <w:rFonts w:hint="eastAsia"/>
+          <w:color w:val="000000" w:themeColor="text1"/>
+        </w:rPr>
+        <w:t>Add mute control for DSP when speaker is muted</w:t>
+      </w:r>
       <w:bookmarkStart w:id="0" w:name="_GoBack"/>
       <w:bookmarkEnd w:id="0"/>
+      <w:r>
+        <w:rPr>
+          <w:color w:val="000000" w:themeColor="text1"/>
+        </w:rPr>
+        <w:t>.</w:t>
+      </w:r>
+    </w:p>
+    <w:p>
+      <w:pPr>
+        <w:rPr>
+          <w:rFonts w:hint="eastAsia"/>
+          <w:color w:val="000000" w:themeColor="text1"/>
+        </w:rPr>
+      </w:pPr>
+    </w:p>
+    <w:p>
+      <w:pPr>
+        <w:rPr>
+          <w:color w:val="000000" w:themeColor="text1"/>
+        </w:rPr>
+      </w:pPr>
+      <w:r>
+        <w:rPr>
+          <w:color w:val="000000" w:themeColor="text1"/>
+        </w:rPr>
+        <w:t>Version: 0.0.1</w:t>
+      </w:r>
+      <w:r>
+        <w:rPr>
+          <w:rFonts w:hint="eastAsia"/>
+          <w:color w:val="000000" w:themeColor="text1"/>
+        </w:rPr>
+        <w:t>4</w:t>
+      </w:r>
+    </w:p>
+    <w:p>
+      <w:r>
+        <w:t>Release date:2019/</w:t>
+      </w:r>
+      <w:r>
+        <w:rPr>
+          <w:rFonts w:hint="eastAsia"/>
+        </w:rPr>
+        <w:t>6</w:t>
+      </w:r>
+      <w:r>
+        <w:t>/</w:t>
+      </w:r>
+      <w:r>
+        <w:rPr>
+          <w:rFonts w:hint="eastAsia"/>
+        </w:rPr>
+        <w:t>3</w:t>
+      </w:r>
+    </w:p>
+    <w:p>
+      <w:r>
+        <w:t>Change:</w:t>
+      </w:r>
+    </w:p>
+    <w:p>
+      <w:pPr>
+        <w:rPr>
+          <w:color w:val="000000" w:themeColor="text1"/>
+        </w:rPr>
+      </w:pPr>
+      <w:r>
+        <w:rPr>
+          <w:color w:val="000000" w:themeColor="text1"/>
+        </w:rPr>
+        <w:t>1.</w:t>
+      </w:r>
+      <w:r>
+        <w:rPr>
+          <w:rFonts w:hint="eastAsia"/>
+          <w:color w:val="000000" w:themeColor="text1"/>
+        </w:rPr>
+        <w:t xml:space="preserve"> Sync software boost value between kcontrol and firmware</w:t>
+      </w:r>
+      <w:r>
+        <w:rPr>
+          <w:color w:val="000000" w:themeColor="text1"/>
+        </w:rPr>
+        <w:t>.</w:t>
+      </w:r>
+    </w:p>
+    <w:p>
+      <w:pPr>
+        <w:rPr>
+          <w:rFonts w:hint="eastAsia"/>
+          <w:color w:val="000000" w:themeColor="text1"/>
+        </w:rPr>
+      </w:pPr>
+    </w:p>
+    <w:p>
+      <w:pPr>
+        <w:rPr>
+          <w:color w:val="000000" w:themeColor="text1"/>
+        </w:rPr>
+      </w:pPr>
+      <w:r>
+        <w:rPr>
+          <w:color w:val="000000" w:themeColor="text1"/>
+        </w:rPr>
+        <w:t>Version: 0.0.13</w:t>
+      </w:r>
+    </w:p>
+    <w:p>
+      <w:r>
+        <w:t>Release date:2019/5/24</w:t>
+      </w:r>
+    </w:p>
+    <w:p>
+      <w:r>
+        <w:t>Change:</w:t>
+      </w:r>
+    </w:p>
+    <w:p>
+      <w:pPr>
+        <w:rPr>
+          <w:color w:val="000000" w:themeColor="text1"/>
+        </w:rPr>
+      </w:pPr>
+      <w:r>
+        <w:rPr>
+          <w:color w:val="000000" w:themeColor="text1"/>
+        </w:rPr>
+        <w:t>1. New hotword model is merged.</w:t>
+      </w:r>
+    </w:p>
+    <w:p>
+      <w:pPr>
+        <w:rPr>
+          <w:color w:val="000000" w:themeColor="text1"/>
+        </w:rPr>
+      </w:pPr>
     </w:p>
     <w:p>
       <w:pPr>
@@ -384,6 +548,7 @@
         <w:rPr>
           <w:color w:val="000000" w:themeColor="text1"/>
         </w:rPr>
+        <w:lastRenderedPageBreak/>
         <w:t xml:space="preserve">  how long the data from DSP buffer can fill up the period buffer take.</w:t>
       </w:r>
     </w:p>
@@ -522,7 +687,6 @@
         <w:rPr>
           <w:rFonts w:hint="eastAsia"/>
         </w:rPr>
-        <w:lastRenderedPageBreak/>
         <w:t>Modify reset sequence due to old reset sequence keeps issue watchdog irq after doing reset</w:t>
       </w:r>
       <w:r>
@@ -763,6 +927,7 @@
         <w:rPr>
           <w:rFonts w:hint="eastAsia"/>
         </w:rPr>
+        <w:lastRenderedPageBreak/>
         <w:t>Version: 0.0.2</w:t>
       </w:r>
     </w:p>

</xml_diff>

<commit_message>
Add DSP mute control.
</commit_message>
<xml_diff>
--- a/ReleaseNote_RT5514.docx
+++ b/ReleaseNote_RT5514.docx
@@ -19,7 +19,7 @@
           <w:rFonts w:hint="eastAsia"/>
           <w:color w:val="000000" w:themeColor="text1"/>
         </w:rPr>
-        <w:t>5</w:t>
+        <w:t>6</w:t>
       </w:r>
     </w:p>
     <w:p>
@@ -30,7 +30,7 @@
         <w:rPr>
           <w:rFonts w:hint="eastAsia"/>
         </w:rPr>
-        <w:t>7</w:t>
+        <w:t>8</w:t>
       </w:r>
       <w:r>
         <w:t>/</w:t>
@@ -39,7 +39,7 @@
         <w:rPr>
           <w:rFonts w:hint="eastAsia"/>
         </w:rPr>
-        <w:t>25</w:t>
+        <w:t>1</w:t>
       </w:r>
     </w:p>
     <w:p>
@@ -71,12 +71,27 @@
           <w:rFonts w:hint="eastAsia"/>
           <w:color w:val="000000" w:themeColor="text1"/>
         </w:rPr>
-        <w:t>Add mute control for DSP when speaker is muted</w:t>
+        <w:t>ADD</w:t>
+      </w:r>
+      <w:r>
+        <w:rPr>
+          <w:rFonts w:hint="eastAsia"/>
+          <w:color w:val="000000" w:themeColor="text1"/>
+        </w:rPr>
+        <w:t xml:space="preserve"> DSP Mute contr</w:t>
+      </w:r>
+      <w:r>
+        <w:rPr>
+          <w:rFonts w:hint="eastAsia"/>
+          <w:color w:val="000000" w:themeColor="text1"/>
+        </w:rPr>
+        <w:t>ol</w:t>
       </w:r>
       <w:bookmarkStart w:id="0" w:name="_GoBack"/>
       <w:bookmarkEnd w:id="0"/>
       <w:r>
         <w:rPr>
+          <w:rFonts w:hint="eastAsia"/>
           <w:color w:val="000000" w:themeColor="text1"/>
         </w:rPr>
         <w:t>.</w:t>
@@ -107,6 +122,84 @@
           <w:rFonts w:hint="eastAsia"/>
           <w:color w:val="000000" w:themeColor="text1"/>
         </w:rPr>
+        <w:t>5</w:t>
+      </w:r>
+    </w:p>
+    <w:p>
+      <w:r>
+        <w:t>Release date:2019/</w:t>
+      </w:r>
+      <w:r>
+        <w:rPr>
+          <w:rFonts w:hint="eastAsia"/>
+        </w:rPr>
+        <w:t>7</w:t>
+      </w:r>
+      <w:r>
+        <w:t>/</w:t>
+      </w:r>
+      <w:r>
+        <w:rPr>
+          <w:rFonts w:hint="eastAsia"/>
+        </w:rPr>
+        <w:t>25</w:t>
+      </w:r>
+    </w:p>
+    <w:p>
+      <w:r>
+        <w:t>Change:</w:t>
+      </w:r>
+    </w:p>
+    <w:p>
+      <w:pPr>
+        <w:rPr>
+          <w:color w:val="000000" w:themeColor="text1"/>
+        </w:rPr>
+      </w:pPr>
+      <w:r>
+        <w:rPr>
+          <w:color w:val="000000" w:themeColor="text1"/>
+        </w:rPr>
+        <w:t>1.</w:t>
+      </w:r>
+      <w:r>
+        <w:rPr>
+          <w:rFonts w:hint="eastAsia"/>
+          <w:color w:val="000000" w:themeColor="text1"/>
+        </w:rPr>
+        <w:t xml:space="preserve"> Add mute control for DSP when speaker is muted</w:t>
+      </w:r>
+      <w:r>
+        <w:rPr>
+          <w:color w:val="000000" w:themeColor="text1"/>
+        </w:rPr>
+        <w:t>.</w:t>
+      </w:r>
+    </w:p>
+    <w:p>
+      <w:pPr>
+        <w:rPr>
+          <w:color w:val="000000" w:themeColor="text1"/>
+        </w:rPr>
+      </w:pPr>
+    </w:p>
+    <w:p>
+      <w:pPr>
+        <w:rPr>
+          <w:color w:val="000000" w:themeColor="text1"/>
+        </w:rPr>
+      </w:pPr>
+      <w:r>
+        <w:rPr>
+          <w:color w:val="000000" w:themeColor="text1"/>
+        </w:rPr>
+        <w:t>Version: 0.0.1</w:t>
+      </w:r>
+      <w:r>
+        <w:rPr>
+          <w:rFonts w:hint="eastAsia"/>
+          <w:color w:val="000000" w:themeColor="text1"/>
+        </w:rPr>
         <w:t>4</w:t>
       </w:r>
     </w:p>
@@ -164,7 +257,6 @@
     <w:p>
       <w:pPr>
         <w:rPr>
-          <w:rFonts w:hint="eastAsia"/>
           <w:color w:val="000000" w:themeColor="text1"/>
         </w:rPr>
       </w:pPr>
@@ -483,6 +575,7 @@
         <w:rPr>
           <w:color w:val="000000" w:themeColor="text1"/>
         </w:rPr>
+        <w:lastRenderedPageBreak/>
         <w:t>1. Use pm_wakeup_event() to abort suspend during entering suspend mode.</w:t>
       </w:r>
     </w:p>
@@ -548,7 +641,6 @@
         <w:rPr>
           <w:color w:val="000000" w:themeColor="text1"/>
         </w:rPr>
-        <w:lastRenderedPageBreak/>
         <w:t xml:space="preserve">  how long the data from DSP buffer can fill up the period buffer take.</w:t>
       </w:r>
     </w:p>
@@ -927,7 +1019,6 @@
         <w:rPr>
           <w:rFonts w:hint="eastAsia"/>
         </w:rPr>
-        <w:lastRenderedPageBreak/>
         <w:t>Version: 0.0.2</w:t>
       </w:r>
     </w:p>

</xml_diff>